<commit_message>
Jakies tam zmiany, glownie sprawozdanie benc
</commit_message>
<xml_diff>
--- a/3ID16A_MO_LAB10_ZAJAC_GLOD.docx
+++ b/3ID16A_MO_LAB10_ZAJAC_GLOD.docx
@@ -527,7 +527,21 @@
               <w:rPr>
                 <w:rFonts w:ascii="Arial" w:eastAsia="Arial" w:hAnsi="Arial" w:cs="Arial"/>
               </w:rPr>
-              <w:t xml:space="preserve">Grupa dziekańska </w:t>
+              <w:t xml:space="preserve">Grupa </w:t>
+            </w:r>
+            <w:proofErr w:type="spellStart"/>
+            <w:r>
+              <w:rPr>
+                <w:rFonts w:ascii="Arial" w:eastAsia="Arial" w:hAnsi="Arial" w:cs="Arial"/>
+              </w:rPr>
+              <w:t>dziekańska</w:t>
+            </w:r>
+            <w:proofErr w:type="spellEnd"/>
+            <w:r>
+              <w:rPr>
+                <w:rFonts w:ascii="Arial" w:eastAsia="Arial" w:hAnsi="Arial" w:cs="Arial"/>
+              </w:rPr>
+              <w:t xml:space="preserve"> </w:t>
             </w:r>
             <w:r>
               <w:t xml:space="preserve">   </w:t>
@@ -810,81 +824,16 @@
         <w:spacing w:after="329"/>
         <w:ind w:left="30"/>
       </w:pPr>
-      <w:r>
-        <w:rPr>
-          <w:rFonts w:cs="Calibri"/>
-        </w:rPr>
-        <w:lastRenderedPageBreak/>
-        <w:t xml:space="preserve">    </w:t>
-      </w:r>
     </w:p>
     <w:p>
       <w:pPr>
         <w:spacing w:after="0"/>
         <w:ind w:left="30"/>
-        <w:jc w:val="both"/>
-      </w:pPr>
-      <w:r>
-        <w:rPr>
-          <w:rFonts w:cs="Calibri"/>
-        </w:rPr>
-        <w:t xml:space="preserve">  </w:t>
-      </w:r>
-      <w:r>
-        <w:rPr>
-          <w:rFonts w:cs="Calibri"/>
-          <w:b/>
-          <w:sz w:val="32"/>
-        </w:rPr>
-        <w:t xml:space="preserve"> </w:t>
-      </w:r>
-      <w:r>
-        <w:rPr>
-          <w:rFonts w:cs="Calibri"/>
-        </w:rPr>
-        <w:t xml:space="preserve">   </w:t>
-      </w:r>
-    </w:p>
-    <w:p>
-      <w:pPr>
-        <w:spacing w:after="145"/>
-        <w:ind w:left="30"/>
-      </w:pPr>
-      <w:r>
-        <w:rPr>
-          <w:rFonts w:cs="Calibri"/>
-        </w:rPr>
-        <w:t xml:space="preserve">  </w:t>
-      </w:r>
-    </w:p>
-    <w:p>
-      <w:pPr>
-        <w:spacing w:after="0"/>
-        <w:ind w:left="30"/>
-      </w:pPr>
-      <w:r>
-        <w:rPr>
-          <w:rFonts w:cs="Calibri"/>
-        </w:rPr>
-        <w:t xml:space="preserve">  </w:t>
-      </w:r>
-    </w:p>
-    <w:p>
-      <w:pPr>
-        <w:spacing w:after="283"/>
-        <w:ind w:left="30"/>
-      </w:pPr>
-      <w:r>
-        <w:rPr>
-          <w:rFonts w:cs="Calibri"/>
-        </w:rPr>
-        <w:t xml:space="preserve">  </w:t>
-      </w:r>
-    </w:p>
-    <w:p>
-      <w:pPr>
-        <w:spacing w:after="0"/>
-        <w:ind w:left="30"/>
+        <w:rPr>
+          <w:rFonts w:cs="Calibri"/>
+          <w:sz w:val="28"/>
+          <w:vertAlign w:val="subscript"/>
+        </w:rPr>
       </w:pPr>
       <w:proofErr w:type="spellStart"/>
       <w:r>
@@ -934,6 +883,12 @@
         </w:rPr>
         <w:t xml:space="preserve">  </w:t>
       </w:r>
+    </w:p>
+    <w:p>
+      <w:pPr>
+        <w:spacing w:after="0"/>
+        <w:ind w:left="30"/>
+      </w:pPr>
     </w:p>
     <w:sdt>
       <w:sdtPr>
@@ -1534,51 +1489,104 @@
         <w:ind w:left="230"/>
         <w:jc w:val="center"/>
         <w:rPr>
-          <w:lang w:val="pl-PL"/>
-        </w:rPr>
-      </w:pPr>
-      <w:r>
-        <w:rPr>
           <w:rFonts w:ascii="Aptos Display" w:eastAsia="Aptos Display" w:hAnsi="Aptos Display" w:cs="Aptos Display"/>
           <w:b/>
           <w:sz w:val="32"/>
           <w:lang w:val="pl-PL"/>
         </w:rPr>
-        <w:t xml:space="preserve">         </w:t>
-      </w:r>
-      <w:r>
-        <w:rPr>
-          <w:rFonts w:cs="Calibri"/>
-          <w:lang w:val="pl-PL"/>
-        </w:rPr>
-        <w:t xml:space="preserve"> </w:t>
-      </w:r>
-      <w:r>
-        <w:rPr>
-          <w:rFonts w:cs="Calibri"/>
-          <w:sz w:val="32"/>
-          <w:vertAlign w:val="subscript"/>
-          <w:lang w:val="pl-PL"/>
-        </w:rPr>
-        <w:t xml:space="preserve"> </w:t>
-      </w:r>
-    </w:p>
-    <w:p>
-      <w:pPr>
-        <w:spacing w:after="0"/>
-        <w:ind w:right="545"/>
+      </w:pPr>
+    </w:p>
+    <w:p>
+      <w:pPr>
+        <w:spacing w:after="154"/>
+        <w:ind w:left="230"/>
         <w:jc w:val="center"/>
-        <w:rPr>
-          <w:lang w:val="pl-PL"/>
-        </w:rPr>
-      </w:pPr>
-      <w:r>
         <w:rPr>
           <w:rFonts w:ascii="Aptos Display" w:eastAsia="Aptos Display" w:hAnsi="Aptos Display" w:cs="Aptos Display"/>
           <w:b/>
           <w:sz w:val="32"/>
           <w:lang w:val="pl-PL"/>
         </w:rPr>
+      </w:pPr>
+    </w:p>
+    <w:p>
+      <w:pPr>
+        <w:spacing w:after="154"/>
+        <w:ind w:left="230"/>
+        <w:jc w:val="center"/>
+        <w:rPr>
+          <w:rFonts w:ascii="Aptos Display" w:eastAsia="Aptos Display" w:hAnsi="Aptos Display" w:cs="Aptos Display"/>
+          <w:b/>
+          <w:sz w:val="32"/>
+          <w:lang w:val="pl-PL"/>
+        </w:rPr>
+      </w:pPr>
+    </w:p>
+    <w:p>
+      <w:pPr>
+        <w:spacing w:after="154"/>
+        <w:ind w:left="230"/>
+        <w:jc w:val="center"/>
+        <w:rPr>
+          <w:rFonts w:ascii="Aptos Display" w:eastAsia="Aptos Display" w:hAnsi="Aptos Display" w:cs="Aptos Display"/>
+          <w:b/>
+          <w:sz w:val="32"/>
+          <w:lang w:val="pl-PL"/>
+        </w:rPr>
+      </w:pPr>
+    </w:p>
+    <w:p>
+      <w:pPr>
+        <w:spacing w:after="154"/>
+        <w:ind w:left="230"/>
+        <w:jc w:val="center"/>
+        <w:rPr>
+          <w:lang w:val="pl-PL"/>
+        </w:rPr>
+      </w:pPr>
+      <w:r>
+        <w:rPr>
+          <w:rFonts w:ascii="Aptos Display" w:eastAsia="Aptos Display" w:hAnsi="Aptos Display" w:cs="Aptos Display"/>
+          <w:b/>
+          <w:sz w:val="32"/>
+          <w:lang w:val="pl-PL"/>
+        </w:rPr>
+        <w:lastRenderedPageBreak/>
+        <w:t xml:space="preserve">         </w:t>
+      </w:r>
+      <w:r>
+        <w:rPr>
+          <w:rFonts w:cs="Calibri"/>
+          <w:lang w:val="pl-PL"/>
+        </w:rPr>
+        <w:t xml:space="preserve"> </w:t>
+      </w:r>
+      <w:r>
+        <w:rPr>
+          <w:rFonts w:cs="Calibri"/>
+          <w:sz w:val="32"/>
+          <w:vertAlign w:val="subscript"/>
+          <w:lang w:val="pl-PL"/>
+        </w:rPr>
+        <w:t xml:space="preserve"> </w:t>
+      </w:r>
+    </w:p>
+    <w:p>
+      <w:pPr>
+        <w:spacing w:after="0"/>
+        <w:ind w:right="545"/>
+        <w:jc w:val="center"/>
+        <w:rPr>
+          <w:lang w:val="pl-PL"/>
+        </w:rPr>
+      </w:pPr>
+      <w:r>
+        <w:rPr>
+          <w:rFonts w:ascii="Aptos Display" w:eastAsia="Aptos Display" w:hAnsi="Aptos Display" w:cs="Aptos Display"/>
+          <w:b/>
+          <w:sz w:val="32"/>
+          <w:lang w:val="pl-PL"/>
+        </w:rPr>
         <w:t xml:space="preserve"> </w:t>
       </w:r>
       <w:r>
@@ -1596,7 +1604,6 @@
       </w:pPr>
       <w:bookmarkStart w:id="0" w:name="_Toc13578"/>
       <w:r>
-        <w:lastRenderedPageBreak/>
         <w:t xml:space="preserve">Wstęp Teoretyczny    </w:t>
       </w:r>
       <w:bookmarkEnd w:id="0"/>
@@ -1761,6 +1768,7 @@
         <w:spacing w:after="0" w:line="276" w:lineRule="auto"/>
         <w:ind w:right="17"/>
         <w:rPr>
+          <w:rFonts w:cs="Calibri"/>
           <w:sz w:val="24"/>
           <w:lang w:val="pl-PL"/>
         </w:rPr>
@@ -1772,6 +1780,24 @@
           <w:lang w:val="pl-PL"/>
         </w:rPr>
         <w:t>Wykorzystujące aproksymację</w:t>
+      </w:r>
+    </w:p>
+    <w:p>
+      <w:pPr>
+        <w:spacing w:after="0" w:line="276" w:lineRule="auto"/>
+        <w:ind w:right="17"/>
+        <w:rPr>
+          <w:sz w:val="24"/>
+          <w:lang w:val="pl-PL"/>
+        </w:rPr>
+      </w:pPr>
+      <w:r>
+        <w:rPr>
+          <w:rFonts w:cs="Calibri"/>
+          <w:sz w:val="24"/>
+          <w:lang w:val="pl-PL"/>
+        </w:rPr>
+        <w:t xml:space="preserve">Inne </w:t>
       </w:r>
     </w:p>
     <w:p>
@@ -1959,76 +1985,50 @@
       <w:pPr>
         <w:spacing w:after="60"/>
         <w:ind w:left="390"/>
-        <w:rPr>
-          <w:lang w:val="pl-PL"/>
-        </w:rPr>
-      </w:pPr>
-      <w:r>
-        <w:rPr>
-          <w:rFonts w:cs="Calibri"/>
-          <w:lang w:val="pl-PL"/>
-        </w:rPr>
-        <w:t xml:space="preserve"> </w:t>
+        <w:jc w:val="center"/>
+        <w:rPr>
+          <w:rFonts w:cs="Calibri"/>
+          <w:lang w:val="pl-PL"/>
+        </w:rPr>
+      </w:pPr>
+    </w:p>
+    <w:p>
+      <w:pPr>
+        <w:spacing w:after="60"/>
+        <w:ind w:left="390"/>
+        <w:jc w:val="center"/>
+        <w:rPr>
+          <w:rFonts w:cs="Calibri"/>
+          <w:lang w:val="pl-PL"/>
+        </w:rPr>
+      </w:pPr>
+    </w:p>
+    <w:p>
+      <w:pPr>
+        <w:spacing w:after="60"/>
+        <w:ind w:left="390"/>
+        <w:jc w:val="center"/>
+        <w:rPr>
+          <w:lang w:val="pl-PL"/>
+        </w:rPr>
+      </w:pPr>
+      <w:r>
+        <w:rPr>
+          <w:lang w:val="pl-PL"/>
+        </w:rPr>
+        <w:t>X</w:t>
       </w:r>
     </w:p>
     <w:p>
       <w:pPr>
         <w:spacing w:after="0"/>
         <w:ind w:right="202"/>
-        <w:jc w:val="center"/>
         <w:rPr>
           <w:rFonts w:cs="Calibri"/>
           <w:sz w:val="28"/>
           <w:lang w:val="pl-PL"/>
         </w:rPr>
       </w:pPr>
-      <w:r>
-        <w:rPr>
-          <w:noProof/>
-          <w:lang w:val="pl-PL"/>
-        </w:rPr>
-        <w:drawing>
-          <wp:inline distT="0" distB="0" distL="0" distR="0" wp14:anchorId="5FFCBD3C" wp14:editId="439BC8F9">
-            <wp:extent cx="5153891" cy="3566924"/>
-            <wp:effectExtent l="0" t="0" r="2540" b="1905"/>
-            <wp:docPr id="824895343" name="Obraz 2"/>
-            <wp:cNvGraphicFramePr>
-              <a:graphicFrameLocks xmlns:a="http://schemas.openxmlformats.org/drawingml/2006/main" noChangeAspect="1"/>
-            </wp:cNvGraphicFramePr>
-            <a:graphic xmlns:a="http://schemas.openxmlformats.org/drawingml/2006/main">
-              <a:graphicData uri="http://schemas.openxmlformats.org/drawingml/2006/picture">
-                <pic:pic xmlns:pic="http://schemas.openxmlformats.org/drawingml/2006/picture">
-                  <pic:nvPicPr>
-                    <pic:cNvPr id="824895343" name="Obraz 824895343"/>
-                    <pic:cNvPicPr/>
-                  </pic:nvPicPr>
-                  <pic:blipFill>
-                    <a:blip r:embed="rId5" cstate="print">
-                      <a:extLst>
-                        <a:ext uri="{28A0092B-C50C-407E-A947-70E740481C1C}">
-                          <a14:useLocalDpi xmlns:a14="http://schemas.microsoft.com/office/drawing/2010/main" val="0"/>
-                        </a:ext>
-                      </a:extLst>
-                    </a:blip>
-                    <a:stretch>
-                      <a:fillRect/>
-                    </a:stretch>
-                  </pic:blipFill>
-                  <pic:spPr>
-                    <a:xfrm>
-                      <a:off x="0" y="0"/>
-                      <a:ext cx="5170562" cy="3578462"/>
-                    </a:xfrm>
-                    <a:prstGeom prst="rect">
-                      <a:avLst/>
-                    </a:prstGeom>
-                  </pic:spPr>
-                </pic:pic>
-              </a:graphicData>
-            </a:graphic>
-          </wp:inline>
-        </w:drawing>
-      </w:r>
     </w:p>
     <w:p>
       <w:pPr>
@@ -2061,7 +2061,7 @@
           <w:szCs w:val="18"/>
           <w:lang w:val="pl-PL"/>
         </w:rPr>
-        <w:t>Interpretacja graficzna metody Eulera.</w:t>
+        <w:t>Symulacja Metody Dychotomii</w:t>
       </w:r>
     </w:p>
     <w:p>
@@ -2120,7 +2120,6 @@
       <w:pPr>
         <w:spacing w:after="135"/>
         <w:ind w:right="202"/>
-        <w:jc w:val="center"/>
         <w:rPr>
           <w:sz w:val="24"/>
           <w:lang w:val="pl-PL"/>
@@ -2132,7 +2131,6 @@
           <w:sz w:val="24"/>
           <w:lang w:val="pl-PL"/>
         </w:rPr>
-        <w:lastRenderedPageBreak/>
         <w:t>Metoda dychotomii to sposób numerycznego rozwiązywania równań z jedną niewiadomą. Istotą jej działania jest podział interwału, na którym funkcja zmienia znak na połowy i obliczaniu wartości w środku przedziału. Proces jest kontynuowany aż do znalezienia rozwiązania.</w:t>
       </w:r>
     </w:p>
@@ -2164,7 +2162,6 @@
       <w:pPr>
         <w:spacing w:after="3"/>
         <w:ind w:left="15"/>
-        <w:jc w:val="center"/>
         <w:rPr>
           <w:rFonts w:ascii="Arial" w:hAnsi="Arial" w:cs="Arial"/>
           <w:sz w:val="24"/>
@@ -2178,6 +2175,59 @@
           <w:lang w:val="pl-PL"/>
         </w:rPr>
         <w:t xml:space="preserve">Metoda Dychotomii </w:t>
+      </w:r>
+    </w:p>
+    <w:p>
+      <w:pPr>
+        <w:spacing w:after="3"/>
+        <w:ind w:left="15"/>
+        <w:rPr>
+          <w:rFonts w:ascii="Arial" w:hAnsi="Arial" w:cs="Arial"/>
+          <w:sz w:val="24"/>
+          <w:lang w:val="pl-PL"/>
+        </w:rPr>
+      </w:pPr>
+      <w:r>
+        <w:rPr>
+          <w:rFonts w:ascii="Arial" w:hAnsi="Arial" w:cs="Arial"/>
+          <w:sz w:val="24"/>
+          <w:lang w:val="pl-PL"/>
+        </w:rPr>
+        <w:t>Wyznacza punkty x</w:t>
+      </w:r>
+      <w:r>
+        <w:rPr>
+          <w:rFonts w:ascii="Arial" w:hAnsi="Arial" w:cs="Arial"/>
+          <w:sz w:val="24"/>
+          <w:vertAlign w:val="subscript"/>
+          <w:lang w:val="pl-PL"/>
+        </w:rPr>
+        <w:t xml:space="preserve">L </w:t>
+      </w:r>
+      <w:r>
+        <w:rPr>
+          <w:rFonts w:ascii="Arial" w:hAnsi="Arial" w:cs="Arial"/>
+          <w:sz w:val="24"/>
+          <w:lang w:val="pl-PL"/>
+        </w:rPr>
+        <w:t>i x</w:t>
+      </w:r>
+      <w:r>
+        <w:rPr>
+          <w:rFonts w:ascii="Arial" w:hAnsi="Arial" w:cs="Arial"/>
+          <w:sz w:val="24"/>
+          <w:vertAlign w:val="subscript"/>
+          <w:lang w:val="pl-PL"/>
+        </w:rPr>
+        <w:t xml:space="preserve">P </w:t>
+      </w:r>
+      <w:r>
+        <w:rPr>
+          <w:rFonts w:ascii="Arial" w:hAnsi="Arial" w:cs="Arial"/>
+          <w:sz w:val="24"/>
+          <w:lang w:val="pl-PL"/>
+        </w:rPr>
+        <w:t xml:space="preserve">równo oddalone od środka przedziału </w:t>
       </w:r>
     </w:p>
     <w:p>
@@ -2191,66 +2241,11 @@
           <w:lang w:val="pl-PL"/>
         </w:rPr>
       </w:pPr>
-      <w:r>
-        <w:rPr>
-          <w:rFonts w:ascii="Arial" w:hAnsi="Arial" w:cs="Arial"/>
-          <w:sz w:val="24"/>
-          <w:lang w:val="pl-PL"/>
-        </w:rPr>
-        <w:t>Wyznacza punkty x</w:t>
-      </w:r>
-      <w:r>
-        <w:rPr>
-          <w:rFonts w:ascii="Arial" w:hAnsi="Arial" w:cs="Arial"/>
-          <w:sz w:val="24"/>
-          <w:vertAlign w:val="subscript"/>
-          <w:lang w:val="pl-PL"/>
-        </w:rPr>
-        <w:t xml:space="preserve">L </w:t>
-      </w:r>
-      <w:r>
-        <w:rPr>
-          <w:rFonts w:ascii="Arial" w:hAnsi="Arial" w:cs="Arial"/>
-          <w:sz w:val="24"/>
-          <w:lang w:val="pl-PL"/>
-        </w:rPr>
-        <w:t>i x</w:t>
-      </w:r>
-      <w:r>
-        <w:rPr>
-          <w:rFonts w:ascii="Arial" w:hAnsi="Arial" w:cs="Arial"/>
-          <w:sz w:val="24"/>
-          <w:vertAlign w:val="subscript"/>
-          <w:lang w:val="pl-PL"/>
-        </w:rPr>
-        <w:t xml:space="preserve">P </w:t>
-      </w:r>
-      <w:r>
-        <w:rPr>
-          <w:rFonts w:ascii="Arial" w:hAnsi="Arial" w:cs="Arial"/>
-          <w:sz w:val="24"/>
-          <w:lang w:val="pl-PL"/>
-        </w:rPr>
-        <w:t xml:space="preserve">równo oddalone od środka przedziału </w:t>
-      </w:r>
     </w:p>
     <w:p>
       <w:pPr>
         <w:spacing w:after="3"/>
         <w:ind w:left="15"/>
-        <w:jc w:val="center"/>
-        <w:rPr>
-          <w:rFonts w:ascii="Arial" w:hAnsi="Arial" w:cs="Arial"/>
-          <w:sz w:val="24"/>
-          <w:lang w:val="pl-PL"/>
-        </w:rPr>
-      </w:pPr>
-    </w:p>
-    <w:p>
-      <w:pPr>
-        <w:spacing w:after="3"/>
-        <w:ind w:left="15"/>
-        <w:jc w:val="center"/>
         <w:rPr>
           <w:rFonts w:ascii="Arial" w:hAnsi="Arial" w:cs="Arial"/>
           <w:sz w:val="24"/>
@@ -2280,7 +2275,7 @@
                     <pic:cNvPicPr/>
                   </pic:nvPicPr>
                   <pic:blipFill>
-                    <a:blip r:embed="rId6">
+                    <a:blip r:embed="rId8">
                       <a:extLst>
                         <a:ext uri="{28A0092B-C50C-407E-A947-70E740481C1C}">
                           <a14:useLocalDpi xmlns:a14="http://schemas.microsoft.com/office/drawing/2010/main" val="0"/>
@@ -2323,7 +2318,6 @@
       <w:pPr>
         <w:spacing w:after="3"/>
         <w:ind w:left="15"/>
-        <w:jc w:val="center"/>
         <w:rPr>
           <w:rFonts w:ascii="Arial" w:hAnsi="Arial" w:cs="Arial"/>
           <w:sz w:val="24"/>
@@ -2337,6 +2331,7 @@
           <w:sz w:val="24"/>
           <w:lang w:val="pl-PL"/>
         </w:rPr>
+        <w:lastRenderedPageBreak/>
         <w:drawing>
           <wp:inline distT="0" distB="0" distL="0" distR="0" wp14:anchorId="547980DC" wp14:editId="4EAEF807">
             <wp:extent cx="1562100" cy="584200"/>
@@ -2353,7 +2348,7 @@
                     <pic:cNvPicPr/>
                   </pic:nvPicPr>
                   <pic:blipFill>
-                    <a:blip r:embed="rId7">
+                    <a:blip r:embed="rId9">
                       <a:extLst>
                         <a:ext uri="{28A0092B-C50C-407E-A947-70E740481C1C}">
                           <a14:useLocalDpi xmlns:a14="http://schemas.microsoft.com/office/drawing/2010/main" val="0"/>
@@ -2396,7 +2391,6 @@
       <w:pPr>
         <w:spacing w:after="3"/>
         <w:ind w:left="15"/>
-        <w:jc w:val="center"/>
         <w:rPr>
           <w:rFonts w:ascii="Arial" w:hAnsi="Arial" w:cs="Arial"/>
           <w:sz w:val="24"/>
@@ -2428,7 +2422,6 @@
       <w:pPr>
         <w:spacing w:after="3"/>
         <w:ind w:left="15"/>
-        <w:jc w:val="center"/>
         <w:rPr>
           <w:rFonts w:ascii="Arial" w:hAnsi="Arial" w:cs="Arial"/>
           <w:sz w:val="24"/>
@@ -2458,7 +2451,7 @@
                     <pic:cNvPicPr/>
                   </pic:nvPicPr>
                   <pic:blipFill>
-                    <a:blip r:embed="rId8">
+                    <a:blip r:embed="rId10">
                       <a:extLst>
                         <a:ext uri="{28A0092B-C50C-407E-A947-70E740481C1C}">
                           <a14:useLocalDpi xmlns:a14="http://schemas.microsoft.com/office/drawing/2010/main" val="0"/>
@@ -2489,13 +2482,39 @@
       <w:pPr>
         <w:spacing w:after="3"/>
         <w:ind w:left="15"/>
-        <w:jc w:val="center"/>
         <w:rPr>
           <w:rFonts w:ascii="Arial" w:hAnsi="Arial" w:cs="Arial"/>
           <w:sz w:val="24"/>
           <w:lang w:val="pl-PL"/>
         </w:rPr>
       </w:pPr>
+    </w:p>
+    <w:p>
+      <w:pPr>
+        <w:spacing w:after="3"/>
+        <w:ind w:left="15"/>
+        <w:rPr>
+          <w:rFonts w:ascii="Arial" w:hAnsi="Arial" w:cs="Arial"/>
+          <w:sz w:val="24"/>
+          <w:lang w:val="pl-PL"/>
+        </w:rPr>
+      </w:pPr>
+      <w:r>
+        <w:rPr>
+          <w:rFonts w:ascii="Arial" w:hAnsi="Arial" w:cs="Arial"/>
+          <w:sz w:val="24"/>
+          <w:lang w:val="pl-PL"/>
+        </w:rPr>
+        <w:t xml:space="preserve">I w analogiczny sposób kontynuuje poszukiwania w nowym przedziale (a,b) aż do spełnienia zadanej szerokości przedziału (b-a) &lt; </w:t>
+      </w:r>
+      <w:r>
+        <w:rPr>
+          <w:rFonts w:ascii="Arial" w:hAnsi="Arial" w:cs="Arial"/>
+          <w:sz w:val="24"/>
+          <w:lang w:val="pl-PL"/>
+        </w:rPr>
+        <w:t>ε</w:t>
+      </w:r>
     </w:p>
     <w:p>
       <w:pPr>
@@ -2508,22 +2527,6 @@
           <w:lang w:val="pl-PL"/>
         </w:rPr>
       </w:pPr>
-      <w:r>
-        <w:rPr>
-          <w:rFonts w:ascii="Arial" w:hAnsi="Arial" w:cs="Arial"/>
-          <w:sz w:val="24"/>
-          <w:lang w:val="pl-PL"/>
-        </w:rPr>
-        <w:t xml:space="preserve">I w analogiczny sposób kontynuuje poszukiwania w nowym przedziale (a,b) aż do spełnienia zadanej szerokości przedziału (b-a) &lt; </w:t>
-      </w:r>
-      <w:r>
-        <w:rPr>
-          <w:rFonts w:ascii="Arial" w:hAnsi="Arial" w:cs="Arial"/>
-          <w:sz w:val="24"/>
-          <w:lang w:val="pl-PL"/>
-        </w:rPr>
-        <w:t>ε</w:t>
-      </w:r>
     </w:p>
     <w:p>
       <w:pPr>
@@ -2554,7 +2557,7 @@
         <w:pStyle w:val="Akapitzlist"/>
         <w:numPr>
           <w:ilvl w:val="0"/>
-          <w:numId w:val="9"/>
+          <w:numId w:val="11"/>
         </w:numPr>
         <w:spacing w:after="0"/>
         <w:ind w:right="186"/>
@@ -2593,6 +2596,35 @@
         <w:pStyle w:val="Akapitzlist"/>
         <w:spacing w:after="0"/>
         <w:ind w:right="186"/>
+        <w:jc w:val="center"/>
+        <w:rPr>
+          <w:lang w:val="pl-PL"/>
+        </w:rPr>
+      </w:pPr>
+    </w:p>
+    <w:p>
+      <w:pPr>
+        <w:pStyle w:val="Akapitzlist"/>
+        <w:spacing w:after="0"/>
+        <w:ind w:right="186"/>
+        <w:jc w:val="center"/>
+        <w:rPr>
+          <w:lang w:val="pl-PL"/>
+        </w:rPr>
+      </w:pPr>
+      <w:r>
+        <w:rPr>
+          <w:lang w:val="pl-PL"/>
+        </w:rPr>
+        <w:t>X</w:t>
+      </w:r>
+    </w:p>
+    <w:p>
+      <w:pPr>
+        <w:pStyle w:val="Akapitzlist"/>
+        <w:spacing w:after="0"/>
+        <w:ind w:right="186"/>
+        <w:jc w:val="center"/>
         <w:rPr>
           <w:lang w:val="pl-PL"/>
         </w:rPr>
@@ -2653,375 +2685,1074 @@
       <w:pPr>
         <w:spacing w:after="0"/>
         <w:ind w:left="15"/>
-        <w:rPr>
-          <w:lang w:val="pl-PL"/>
-        </w:rPr>
-      </w:pPr>
-      <w:r>
-        <w:rPr>
-          <w:rFonts w:cs="Calibri"/>
-          <w:lang w:val="pl-PL"/>
-        </w:rPr>
-        <w:t xml:space="preserve"> </w:t>
+        <w:jc w:val="both"/>
+        <w:rPr>
+          <w:rFonts w:cs="Calibri"/>
+          <w:lang w:val="pl-PL"/>
+        </w:rPr>
+      </w:pPr>
+      <w:r>
+        <w:rPr>
+          <w:rFonts w:cs="Calibri"/>
+          <w:lang w:val="pl-PL"/>
+        </w:rPr>
+        <w:t xml:space="preserve"> </w:t>
+      </w:r>
+      <w:r>
+        <w:rPr>
+          <w:rFonts w:cs="Calibri"/>
+          <w:lang w:val="pl-PL"/>
+        </w:rPr>
+        <w:t xml:space="preserve">Pseudokod Metody Złotego podziału: </w:t>
       </w:r>
     </w:p>
     <w:p>
       <w:pPr>
         <w:spacing w:after="0"/>
         <w:ind w:left="15"/>
-        <w:rPr>
-          <w:lang w:val="pl-PL"/>
-        </w:rPr>
-      </w:pPr>
-      <w:r>
-        <w:rPr>
-          <w:rFonts w:cs="Calibri"/>
-          <w:lang w:val="pl-PL"/>
-        </w:rPr>
-        <w:t xml:space="preserve"> </w:t>
-      </w:r>
-    </w:p>
+        <w:jc w:val="both"/>
+        <w:rPr>
+          <w:rFonts w:cs="Calibri"/>
+          <w:lang w:val="pl-PL"/>
+        </w:rPr>
+      </w:pPr>
+    </w:p>
+    <w:tbl>
+      <w:tblPr>
+        <w:tblStyle w:val="Tabela-Siatka"/>
+        <w:tblW w:w="0" w:type="auto"/>
+        <w:tblInd w:w="15" w:type="dxa"/>
+        <w:tblLook w:val="04A0" w:firstRow="1" w:lastRow="0" w:firstColumn="1" w:lastColumn="0" w:noHBand="0" w:noVBand="1"/>
+      </w:tblPr>
+      <w:tblGrid>
+        <w:gridCol w:w="10624"/>
+      </w:tblGrid>
+      <w:tr>
+        <w:tc>
+          <w:tcPr>
+            <w:tcW w:w="10639" w:type="dxa"/>
+          </w:tcPr>
+          <w:p>
+            <w:pPr>
+              <w:jc w:val="both"/>
+              <w:rPr>
+                <w:rFonts w:cs="Calibri"/>
+                <w:lang w:val="pl-PL"/>
+              </w:rPr>
+            </w:pPr>
+            <w:r>
+              <w:rPr>
+                <w:rFonts w:cs="Calibri"/>
+                <w:lang w:val="pl-PL"/>
+              </w:rPr>
+              <w:t>Wejście:</w:t>
+            </w:r>
+          </w:p>
+          <w:p>
+            <w:pPr>
+              <w:jc w:val="both"/>
+              <w:rPr>
+                <w:rFonts w:cs="Calibri"/>
+                <w:lang w:val="pl-PL"/>
+              </w:rPr>
+            </w:pPr>
+            <w:r>
+              <w:rPr>
+                <w:rFonts w:cs="Calibri"/>
+                <w:lang w:val="pl-PL"/>
+              </w:rPr>
+              <w:t xml:space="preserve">    a, b  - początkowe granice przedziału</w:t>
+            </w:r>
+          </w:p>
+          <w:p>
+            <w:pPr>
+              <w:jc w:val="both"/>
+              <w:rPr>
+                <w:rFonts w:cs="Calibri"/>
+                <w:lang w:val="pl-PL"/>
+              </w:rPr>
+            </w:pPr>
+            <w:r>
+              <w:rPr>
+                <w:rFonts w:cs="Calibri"/>
+                <w:lang w:val="pl-PL"/>
+              </w:rPr>
+              <w:t xml:space="preserve">    ε     - dokładność </w:t>
+            </w:r>
+          </w:p>
+          <w:p>
+            <w:pPr>
+              <w:jc w:val="both"/>
+              <w:rPr>
+                <w:rFonts w:cs="Calibri"/>
+                <w:lang w:val="pl-PL"/>
+              </w:rPr>
+            </w:pPr>
+            <w:r>
+              <w:rPr>
+                <w:rFonts w:cs="Calibri"/>
+                <w:lang w:val="pl-PL"/>
+              </w:rPr>
+              <w:t xml:space="preserve">    f(x)  - funkcja celu</w:t>
+            </w:r>
+          </w:p>
+          <w:p>
+            <w:pPr>
+              <w:jc w:val="both"/>
+              <w:rPr>
+                <w:rFonts w:cs="Calibri"/>
+                <w:lang w:val="pl-PL"/>
+              </w:rPr>
+            </w:pPr>
+          </w:p>
+          <w:p>
+            <w:pPr>
+              <w:jc w:val="both"/>
+              <w:rPr>
+                <w:rFonts w:cs="Calibri"/>
+                <w:lang w:val="pl-PL"/>
+              </w:rPr>
+            </w:pPr>
+            <w:r>
+              <w:rPr>
+                <w:rFonts w:cs="Calibri"/>
+                <w:lang w:val="pl-PL"/>
+              </w:rPr>
+              <w:t>Krok 1: Oblicz wartość współczynnika złotego podziału</w:t>
+            </w:r>
+          </w:p>
+          <w:p>
+            <w:pPr>
+              <w:jc w:val="both"/>
+              <w:rPr>
+                <w:rFonts w:cs="Calibri"/>
+                <w:lang w:val="pl-PL"/>
+              </w:rPr>
+            </w:pPr>
+            <w:r>
+              <w:rPr>
+                <w:rFonts w:cs="Calibri"/>
+                <w:lang w:val="pl-PL"/>
+              </w:rPr>
+              <w:t xml:space="preserve">    k := (√5 - 1) / 2 ≈ 0.618</w:t>
+            </w:r>
+          </w:p>
+          <w:p>
+            <w:pPr>
+              <w:jc w:val="both"/>
+              <w:rPr>
+                <w:rFonts w:cs="Calibri"/>
+                <w:lang w:val="pl-PL"/>
+              </w:rPr>
+            </w:pPr>
+          </w:p>
+          <w:p>
+            <w:pPr>
+              <w:jc w:val="both"/>
+              <w:rPr>
+                <w:rFonts w:cs="Calibri"/>
+                <w:lang w:val="pl-PL"/>
+              </w:rPr>
+            </w:pPr>
+            <w:r>
+              <w:rPr>
+                <w:rFonts w:cs="Calibri"/>
+                <w:lang w:val="pl-PL"/>
+              </w:rPr>
+              <w:t>Krok 2: Oblicz punkty podziału</w:t>
+            </w:r>
+          </w:p>
+          <w:p>
+            <w:pPr>
+              <w:jc w:val="both"/>
+              <w:rPr>
+                <w:rFonts w:cs="Calibri"/>
+                <w:lang w:val="pl-PL"/>
+              </w:rPr>
+            </w:pPr>
+            <w:r>
+              <w:rPr>
+                <w:rFonts w:cs="Calibri"/>
+                <w:lang w:val="pl-PL"/>
+              </w:rPr>
+              <w:t xml:space="preserve">    </w:t>
+            </w:r>
+            <w:proofErr w:type="spellStart"/>
+            <w:r>
+              <w:rPr>
+                <w:rFonts w:cs="Calibri"/>
+                <w:lang w:val="pl-PL"/>
+              </w:rPr>
+              <w:t>xL</w:t>
+            </w:r>
+            <w:proofErr w:type="spellEnd"/>
+            <w:r>
+              <w:rPr>
+                <w:rFonts w:cs="Calibri"/>
+                <w:lang w:val="pl-PL"/>
+              </w:rPr>
+              <w:t xml:space="preserve"> := b - k * (b - a)</w:t>
+            </w:r>
+          </w:p>
+          <w:p>
+            <w:pPr>
+              <w:jc w:val="both"/>
+              <w:rPr>
+                <w:rFonts w:cs="Calibri"/>
+                <w:lang w:val="pl-PL"/>
+              </w:rPr>
+            </w:pPr>
+            <w:r>
+              <w:rPr>
+                <w:rFonts w:cs="Calibri"/>
+                <w:lang w:val="pl-PL"/>
+              </w:rPr>
+              <w:t xml:space="preserve">    </w:t>
+            </w:r>
+            <w:proofErr w:type="spellStart"/>
+            <w:r>
+              <w:rPr>
+                <w:rFonts w:cs="Calibri"/>
+                <w:lang w:val="pl-PL"/>
+              </w:rPr>
+              <w:t>xP</w:t>
+            </w:r>
+            <w:proofErr w:type="spellEnd"/>
+            <w:r>
+              <w:rPr>
+                <w:rFonts w:cs="Calibri"/>
+                <w:lang w:val="pl-PL"/>
+              </w:rPr>
+              <w:t xml:space="preserve"> := a + k * (b - a)</w:t>
+            </w:r>
+          </w:p>
+          <w:p>
+            <w:pPr>
+              <w:jc w:val="both"/>
+              <w:rPr>
+                <w:rFonts w:cs="Calibri"/>
+                <w:lang w:val="pl-PL"/>
+              </w:rPr>
+            </w:pPr>
+          </w:p>
+          <w:p>
+            <w:pPr>
+              <w:jc w:val="both"/>
+              <w:rPr>
+                <w:rFonts w:cs="Calibri"/>
+                <w:lang w:val="pl-PL"/>
+              </w:rPr>
+            </w:pPr>
+            <w:r>
+              <w:rPr>
+                <w:rFonts w:cs="Calibri"/>
+                <w:lang w:val="pl-PL"/>
+              </w:rPr>
+              <w:t>Krok 3: Powtarzaj dopóki |b - a| &gt; ε</w:t>
+            </w:r>
+          </w:p>
+          <w:p>
+            <w:pPr>
+              <w:jc w:val="both"/>
+              <w:rPr>
+                <w:rFonts w:cs="Calibri"/>
+                <w:lang w:val="pl-PL"/>
+              </w:rPr>
+            </w:pPr>
+            <w:r>
+              <w:rPr>
+                <w:rFonts w:cs="Calibri"/>
+                <w:lang w:val="pl-PL"/>
+              </w:rPr>
+              <w:t xml:space="preserve">    Jeśli f(</w:t>
+            </w:r>
+            <w:proofErr w:type="spellStart"/>
+            <w:r>
+              <w:rPr>
+                <w:rFonts w:cs="Calibri"/>
+                <w:lang w:val="pl-PL"/>
+              </w:rPr>
+              <w:t>xL</w:t>
+            </w:r>
+            <w:proofErr w:type="spellEnd"/>
+            <w:r>
+              <w:rPr>
+                <w:rFonts w:cs="Calibri"/>
+                <w:lang w:val="pl-PL"/>
+              </w:rPr>
+              <w:t>) &lt; f(</w:t>
+            </w:r>
+            <w:proofErr w:type="spellStart"/>
+            <w:r>
+              <w:rPr>
+                <w:rFonts w:cs="Calibri"/>
+                <w:lang w:val="pl-PL"/>
+              </w:rPr>
+              <w:t>xP</w:t>
+            </w:r>
+            <w:proofErr w:type="spellEnd"/>
+            <w:r>
+              <w:rPr>
+                <w:rFonts w:cs="Calibri"/>
+                <w:lang w:val="pl-PL"/>
+              </w:rPr>
+              <w:t>), to:</w:t>
+            </w:r>
+          </w:p>
+          <w:p>
+            <w:pPr>
+              <w:jc w:val="both"/>
+              <w:rPr>
+                <w:rFonts w:cs="Calibri"/>
+                <w:lang w:val="en-US"/>
+              </w:rPr>
+            </w:pPr>
+            <w:r>
+              <w:rPr>
+                <w:rFonts w:cs="Calibri"/>
+                <w:lang w:val="pl-PL"/>
+              </w:rPr>
+              <w:t xml:space="preserve">        </w:t>
+            </w:r>
+            <w:r>
+              <w:rPr>
+                <w:rFonts w:cs="Calibri"/>
+                <w:lang w:val="en-US"/>
+              </w:rPr>
+              <w:t>b := xP</w:t>
+            </w:r>
+          </w:p>
+          <w:p>
+            <w:pPr>
+              <w:jc w:val="both"/>
+              <w:rPr>
+                <w:rFonts w:cs="Calibri"/>
+                <w:lang w:val="en-US"/>
+              </w:rPr>
+            </w:pPr>
+            <w:r>
+              <w:rPr>
+                <w:rFonts w:cs="Calibri"/>
+                <w:lang w:val="en-US"/>
+              </w:rPr>
+              <w:t xml:space="preserve">        </w:t>
+            </w:r>
+            <w:proofErr w:type="spellStart"/>
+            <w:r>
+              <w:rPr>
+                <w:rFonts w:cs="Calibri"/>
+                <w:lang w:val="en-US"/>
+              </w:rPr>
+              <w:t>xP</w:t>
+            </w:r>
+            <w:proofErr w:type="spellEnd"/>
+            <w:r>
+              <w:rPr>
+                <w:rFonts w:cs="Calibri"/>
+                <w:lang w:val="en-US"/>
+              </w:rPr>
+              <w:t xml:space="preserve"> := </w:t>
+            </w:r>
+            <w:proofErr w:type="spellStart"/>
+            <w:r>
+              <w:rPr>
+                <w:rFonts w:cs="Calibri"/>
+                <w:lang w:val="en-US"/>
+              </w:rPr>
+              <w:t>xL</w:t>
+            </w:r>
+            <w:proofErr w:type="spellEnd"/>
+          </w:p>
+          <w:p>
+            <w:pPr>
+              <w:jc w:val="both"/>
+              <w:rPr>
+                <w:rFonts w:cs="Calibri"/>
+                <w:lang w:val="en-US"/>
+              </w:rPr>
+            </w:pPr>
+            <w:r>
+              <w:rPr>
+                <w:rFonts w:cs="Calibri"/>
+                <w:lang w:val="en-US"/>
+              </w:rPr>
+              <w:lastRenderedPageBreak/>
+              <w:t xml:space="preserve">        </w:t>
+            </w:r>
+            <w:proofErr w:type="spellStart"/>
+            <w:r>
+              <w:rPr>
+                <w:rFonts w:cs="Calibri"/>
+                <w:lang w:val="en-US"/>
+              </w:rPr>
+              <w:t>xL</w:t>
+            </w:r>
+            <w:proofErr w:type="spellEnd"/>
+            <w:r>
+              <w:rPr>
+                <w:rFonts w:cs="Calibri"/>
+                <w:lang w:val="en-US"/>
+              </w:rPr>
+              <w:t xml:space="preserve"> := b - k * (b - a)</w:t>
+            </w:r>
+          </w:p>
+          <w:p>
+            <w:pPr>
+              <w:jc w:val="both"/>
+              <w:rPr>
+                <w:rFonts w:cs="Calibri"/>
+                <w:lang w:val="pl-PL"/>
+              </w:rPr>
+            </w:pPr>
+            <w:r>
+              <w:rPr>
+                <w:rFonts w:cs="Calibri"/>
+                <w:lang w:val="en-US"/>
+              </w:rPr>
+              <w:t xml:space="preserve">    </w:t>
+            </w:r>
+            <w:r>
+              <w:rPr>
+                <w:rFonts w:cs="Calibri"/>
+                <w:lang w:val="pl-PL"/>
+              </w:rPr>
+              <w:t>W przeciwnym razie:</w:t>
+            </w:r>
+          </w:p>
+          <w:p>
+            <w:pPr>
+              <w:jc w:val="both"/>
+              <w:rPr>
+                <w:rFonts w:cs="Calibri"/>
+                <w:lang w:val="pl-PL"/>
+              </w:rPr>
+            </w:pPr>
+            <w:r>
+              <w:rPr>
+                <w:rFonts w:cs="Calibri"/>
+                <w:lang w:val="pl-PL"/>
+              </w:rPr>
+              <w:t xml:space="preserve">        a := </w:t>
+            </w:r>
+            <w:proofErr w:type="spellStart"/>
+            <w:r>
+              <w:rPr>
+                <w:rFonts w:cs="Calibri"/>
+                <w:lang w:val="pl-PL"/>
+              </w:rPr>
+              <w:t>xL</w:t>
+            </w:r>
+            <w:proofErr w:type="spellEnd"/>
+          </w:p>
+          <w:p>
+            <w:pPr>
+              <w:jc w:val="both"/>
+              <w:rPr>
+                <w:rFonts w:cs="Calibri"/>
+                <w:lang w:val="pl-PL"/>
+              </w:rPr>
+            </w:pPr>
+            <w:r>
+              <w:rPr>
+                <w:rFonts w:cs="Calibri"/>
+                <w:lang w:val="pl-PL"/>
+              </w:rPr>
+              <w:t xml:space="preserve">        </w:t>
+            </w:r>
+            <w:proofErr w:type="spellStart"/>
+            <w:r>
+              <w:rPr>
+                <w:rFonts w:cs="Calibri"/>
+                <w:lang w:val="pl-PL"/>
+              </w:rPr>
+              <w:t>xL</w:t>
+            </w:r>
+            <w:proofErr w:type="spellEnd"/>
+            <w:r>
+              <w:rPr>
+                <w:rFonts w:cs="Calibri"/>
+                <w:lang w:val="pl-PL"/>
+              </w:rPr>
+              <w:t xml:space="preserve"> := </w:t>
+            </w:r>
+            <w:proofErr w:type="spellStart"/>
+            <w:r>
+              <w:rPr>
+                <w:rFonts w:cs="Calibri"/>
+                <w:lang w:val="pl-PL"/>
+              </w:rPr>
+              <w:t>xP</w:t>
+            </w:r>
+            <w:proofErr w:type="spellEnd"/>
+          </w:p>
+          <w:p>
+            <w:pPr>
+              <w:jc w:val="both"/>
+              <w:rPr>
+                <w:rFonts w:cs="Calibri"/>
+                <w:lang w:val="pl-PL"/>
+              </w:rPr>
+            </w:pPr>
+            <w:r>
+              <w:rPr>
+                <w:rFonts w:cs="Calibri"/>
+                <w:lang w:val="pl-PL"/>
+              </w:rPr>
+              <w:t xml:space="preserve">        </w:t>
+            </w:r>
+            <w:proofErr w:type="spellStart"/>
+            <w:r>
+              <w:rPr>
+                <w:rFonts w:cs="Calibri"/>
+                <w:lang w:val="pl-PL"/>
+              </w:rPr>
+              <w:t>xP</w:t>
+            </w:r>
+            <w:proofErr w:type="spellEnd"/>
+            <w:r>
+              <w:rPr>
+                <w:rFonts w:cs="Calibri"/>
+                <w:lang w:val="pl-PL"/>
+              </w:rPr>
+              <w:t xml:space="preserve"> := a + k * (b - a)</w:t>
+            </w:r>
+          </w:p>
+          <w:p>
+            <w:pPr>
+              <w:jc w:val="both"/>
+              <w:rPr>
+                <w:rFonts w:cs="Calibri"/>
+                <w:lang w:val="pl-PL"/>
+              </w:rPr>
+            </w:pPr>
+          </w:p>
+          <w:p>
+            <w:pPr>
+              <w:jc w:val="both"/>
+              <w:rPr>
+                <w:rFonts w:cs="Calibri"/>
+                <w:lang w:val="pl-PL"/>
+              </w:rPr>
+            </w:pPr>
+            <w:r>
+              <w:rPr>
+                <w:rFonts w:cs="Calibri"/>
+                <w:lang w:val="pl-PL"/>
+              </w:rPr>
+              <w:t>Krok 4: Wyznacz minimum</w:t>
+            </w:r>
+          </w:p>
+          <w:p>
+            <w:pPr>
+              <w:jc w:val="both"/>
+              <w:rPr>
+                <w:rFonts w:cs="Calibri"/>
+                <w:lang w:val="pl-PL"/>
+              </w:rPr>
+            </w:pPr>
+            <w:r>
+              <w:rPr>
+                <w:rFonts w:cs="Calibri"/>
+                <w:lang w:val="pl-PL"/>
+              </w:rPr>
+              <w:t xml:space="preserve">    Minimum znajduje się w punkcie (a + b) / 2</w:t>
+            </w:r>
+          </w:p>
+          <w:p>
+            <w:pPr>
+              <w:jc w:val="both"/>
+              <w:rPr>
+                <w:rFonts w:cs="Calibri"/>
+                <w:lang w:val="pl-PL"/>
+              </w:rPr>
+            </w:pPr>
+          </w:p>
+          <w:p>
+            <w:pPr>
+              <w:jc w:val="both"/>
+              <w:rPr>
+                <w:rFonts w:cs="Calibri"/>
+                <w:lang w:val="pl-PL"/>
+              </w:rPr>
+            </w:pPr>
+            <w:r>
+              <w:rPr>
+                <w:rFonts w:cs="Calibri"/>
+                <w:lang w:val="pl-PL"/>
+              </w:rPr>
+              <w:t>Wyjście:</w:t>
+            </w:r>
+          </w:p>
+          <w:p>
+            <w:pPr>
+              <w:jc w:val="both"/>
+              <w:rPr>
+                <w:rFonts w:cs="Calibri"/>
+                <w:lang w:val="pl-PL"/>
+              </w:rPr>
+            </w:pPr>
+            <w:r>
+              <w:rPr>
+                <w:rFonts w:cs="Calibri"/>
+                <w:lang w:val="pl-PL"/>
+              </w:rPr>
+              <w:t xml:space="preserve">    Przybliżone minimum funkcji</w:t>
+            </w:r>
+          </w:p>
+        </w:tc>
+      </w:tr>
+    </w:tbl>
     <w:p>
       <w:pPr>
         <w:spacing w:after="0"/>
         <w:ind w:left="15"/>
-        <w:rPr>
-          <w:lang w:val="pl-PL"/>
-        </w:rPr>
-      </w:pPr>
-      <w:r>
-        <w:rPr>
-          <w:rFonts w:cs="Calibri"/>
-          <w:lang w:val="pl-PL"/>
-        </w:rPr>
-        <w:t xml:space="preserve"> </w:t>
-      </w:r>
+        <w:jc w:val="both"/>
+        <w:rPr>
+          <w:rFonts w:cs="Calibri"/>
+          <w:lang w:val="pl-PL"/>
+        </w:rPr>
+      </w:pPr>
+    </w:p>
+    <w:p>
+      <w:pPr>
+        <w:spacing w:after="0"/>
+        <w:jc w:val="both"/>
+        <w:rPr>
+          <w:lang w:val="pl-PL"/>
+        </w:rPr>
+      </w:pPr>
     </w:p>
     <w:p>
       <w:pPr>
         <w:spacing w:after="0"/>
         <w:ind w:left="15"/>
-        <w:rPr>
-          <w:lang w:val="pl-PL"/>
-        </w:rPr>
-      </w:pPr>
-      <w:r>
-        <w:rPr>
-          <w:rFonts w:cs="Calibri"/>
-          <w:lang w:val="pl-PL"/>
-        </w:rPr>
-        <w:t xml:space="preserve"> </w:t>
-      </w:r>
+        <w:jc w:val="both"/>
+        <w:rPr>
+          <w:lang w:val="pl-PL"/>
+        </w:rPr>
+      </w:pPr>
+      <w:r>
+        <w:rPr>
+          <w:rFonts w:cs="Calibri"/>
+          <w:lang w:val="pl-PL"/>
+        </w:rPr>
+        <w:t xml:space="preserve"> </w:t>
+      </w:r>
+    </w:p>
+    <w:p>
+      <w:pPr>
+        <w:pStyle w:val="Akapitzlist"/>
+        <w:numPr>
+          <w:ilvl w:val="0"/>
+          <w:numId w:val="11"/>
+        </w:numPr>
+        <w:spacing w:after="0"/>
+        <w:ind w:right="186"/>
+        <w:jc w:val="center"/>
+        <w:rPr>
+          <w:rFonts w:cs="Calibri"/>
+          <w:b/>
+          <w:sz w:val="28"/>
+          <w:u w:val="single" w:color="000000"/>
+          <w:lang w:val="pl-PL"/>
+        </w:rPr>
+      </w:pPr>
+      <w:r>
+        <w:rPr>
+          <w:rFonts w:cs="Calibri"/>
+          <w:b/>
+          <w:sz w:val="28"/>
+          <w:u w:val="single" w:color="000000"/>
+          <w:lang w:val="pl-PL"/>
+        </w:rPr>
+        <w:t xml:space="preserve">Metoda </w:t>
+      </w:r>
+      <w:r>
+        <w:rPr>
+          <w:rFonts w:cs="Calibri"/>
+          <w:b/>
+          <w:sz w:val="28"/>
+          <w:u w:val="single" w:color="000000"/>
+          <w:lang w:val="pl-PL"/>
+        </w:rPr>
+        <w:t>Fibonacciego</w:t>
+      </w:r>
+    </w:p>
+    <w:p>
+      <w:pPr>
+        <w:spacing w:after="0"/>
+        <w:ind w:right="186"/>
+        <w:jc w:val="center"/>
+        <w:rPr>
+          <w:rFonts w:cs="Calibri"/>
+          <w:b/>
+          <w:sz w:val="28"/>
+          <w:u w:val="single" w:color="000000"/>
+          <w:lang w:val="pl-PL"/>
+        </w:rPr>
+      </w:pPr>
+    </w:p>
+    <w:p>
+      <w:pPr>
+        <w:spacing w:after="0"/>
+        <w:ind w:right="186"/>
+        <w:jc w:val="center"/>
+        <w:rPr>
+          <w:rFonts w:cs="Calibri"/>
+          <w:b/>
+          <w:sz w:val="28"/>
+          <w:u w:val="single" w:color="000000"/>
+          <w:lang w:val="pl-PL"/>
+        </w:rPr>
+      </w:pPr>
+      <w:r>
+        <w:rPr>
+          <w:rFonts w:cs="Calibri"/>
+          <w:b/>
+          <w:sz w:val="28"/>
+          <w:u w:val="single" w:color="000000"/>
+          <w:lang w:val="pl-PL"/>
+        </w:rPr>
+        <w:t>X</w:t>
+      </w:r>
+    </w:p>
+    <w:p>
+      <w:pPr>
+        <w:spacing w:after="0"/>
+        <w:ind w:right="186"/>
+        <w:rPr>
+          <w:rFonts w:cs="Calibri"/>
+          <w:b/>
+          <w:sz w:val="28"/>
+          <w:u w:val="single" w:color="000000"/>
+          <w:lang w:val="pl-PL"/>
+        </w:rPr>
+      </w:pPr>
+    </w:p>
+    <w:p>
+      <w:pPr>
+        <w:spacing w:after="0"/>
+        <w:ind w:right="186"/>
+        <w:rPr>
+          <w:rFonts w:ascii="Arial" w:hAnsi="Arial" w:cs="Arial"/>
+          <w:bCs/>
+          <w:sz w:val="24"/>
+          <w:lang w:val="pl-PL"/>
+        </w:rPr>
+      </w:pPr>
+      <w:r>
+        <w:rPr>
+          <w:rFonts w:ascii="Arial" w:hAnsi="Arial" w:cs="Arial"/>
+          <w:bCs/>
+          <w:sz w:val="24"/>
+          <w:lang w:val="pl-PL"/>
+        </w:rPr>
+        <w:t>W metodzie Fibonacci punkty eksperymentów są dobierane na tyle sprytnie, by wykorzystać jedną z wartości funkcji celu policzoną w poprzedniej iteracji. Do tego celu wykorzystuje się ciąg Fibonacciego, którego wyrazy zdefiniowane są następująco: F</w:t>
+      </w:r>
+      <w:r>
+        <w:rPr>
+          <w:rFonts w:ascii="Arial" w:hAnsi="Arial" w:cs="Arial"/>
+          <w:bCs/>
+          <w:sz w:val="24"/>
+          <w:vertAlign w:val="subscript"/>
+          <w:lang w:val="pl-PL"/>
+        </w:rPr>
+        <w:t xml:space="preserve">0 </w:t>
+      </w:r>
+      <w:r>
+        <w:rPr>
+          <w:rFonts w:ascii="Arial" w:hAnsi="Arial" w:cs="Arial"/>
+          <w:bCs/>
+          <w:sz w:val="24"/>
+          <w:lang w:val="pl-PL"/>
+        </w:rPr>
+        <w:t>= f</w:t>
+      </w:r>
+      <w:r>
+        <w:rPr>
+          <w:rFonts w:ascii="Arial" w:hAnsi="Arial" w:cs="Arial"/>
+          <w:bCs/>
+          <w:sz w:val="24"/>
+          <w:vertAlign w:val="subscript"/>
+          <w:lang w:val="pl-PL"/>
+        </w:rPr>
+        <w:t>1</w:t>
+      </w:r>
+      <w:r>
+        <w:rPr>
+          <w:rFonts w:ascii="Arial" w:hAnsi="Arial" w:cs="Arial"/>
+          <w:bCs/>
+          <w:sz w:val="24"/>
+          <w:lang w:val="pl-PL"/>
+        </w:rPr>
+        <w:t xml:space="preserve"> = 1, </w:t>
+      </w:r>
+      <w:proofErr w:type="spellStart"/>
+      <w:r>
+        <w:rPr>
+          <w:rFonts w:ascii="Arial" w:hAnsi="Arial" w:cs="Arial"/>
+          <w:bCs/>
+          <w:sz w:val="24"/>
+          <w:lang w:val="pl-PL"/>
+        </w:rPr>
+        <w:t>fk</w:t>
+      </w:r>
+      <w:proofErr w:type="spellEnd"/>
+      <w:r>
+        <w:rPr>
+          <w:rFonts w:ascii="Arial" w:hAnsi="Arial" w:cs="Arial"/>
+          <w:bCs/>
+          <w:sz w:val="24"/>
+          <w:lang w:val="pl-PL"/>
+        </w:rPr>
+        <w:t xml:space="preserve"> = f</w:t>
+      </w:r>
+      <w:r>
+        <w:rPr>
+          <w:rFonts w:ascii="Arial" w:hAnsi="Arial" w:cs="Arial"/>
+          <w:bCs/>
+          <w:sz w:val="24"/>
+          <w:vertAlign w:val="subscript"/>
+          <w:lang w:val="pl-PL"/>
+        </w:rPr>
+        <w:t>k-1</w:t>
+      </w:r>
+      <w:r>
+        <w:rPr>
+          <w:rFonts w:ascii="Arial" w:hAnsi="Arial" w:cs="Arial"/>
+          <w:bCs/>
+          <w:sz w:val="24"/>
+          <w:lang w:val="pl-PL"/>
+        </w:rPr>
+        <w:t xml:space="preserve"> + f</w:t>
+      </w:r>
+      <w:r>
+        <w:rPr>
+          <w:rFonts w:ascii="Arial" w:hAnsi="Arial" w:cs="Arial"/>
+          <w:bCs/>
+          <w:sz w:val="24"/>
+          <w:vertAlign w:val="subscript"/>
+          <w:lang w:val="pl-PL"/>
+        </w:rPr>
+        <w:t>k-2</w:t>
+      </w:r>
+      <w:r>
+        <w:rPr>
+          <w:rFonts w:ascii="Arial" w:hAnsi="Arial" w:cs="Arial"/>
+          <w:bCs/>
+          <w:sz w:val="24"/>
+          <w:lang w:val="pl-PL"/>
+        </w:rPr>
+        <w:t xml:space="preserve">. Sekwencja rozpoczyna się od 0 i 1, a każdy następny wyraz to suma dwóch poprzednich. Dzięki wykorzystaniu ciągu Fibonacciego metoda skutecznie zawęża przedział poszukiwania minimum funkcji poprzez wybór dwóch punktów wewnętrznych przedziału i ocenę wartości funkcji w tych punktach. W każdej iteracji jest eliminowany jeden z końców przedziału w zależności od wartości, jakie funkcja przyjmuje w tych punktach. Zgodnie z tym, każda iteracja prowadzi do przedziału, który jest coraz mniejszy. </w:t>
+      </w:r>
+    </w:p>
+    <w:p>
+      <w:pPr>
+        <w:spacing w:after="0"/>
+        <w:ind w:left="15"/>
+        <w:jc w:val="center"/>
+        <w:rPr>
+          <w:rFonts w:ascii="Arial" w:hAnsi="Arial" w:cs="Arial"/>
+          <w:sz w:val="24"/>
+          <w:lang w:val="pl-PL"/>
+        </w:rPr>
+      </w:pPr>
+    </w:p>
+    <w:p>
+      <w:pPr>
+        <w:spacing w:after="0"/>
+        <w:ind w:left="15"/>
+        <w:jc w:val="both"/>
+        <w:rPr>
+          <w:rFonts w:ascii="Arial" w:hAnsi="Arial" w:cs="Arial"/>
+          <w:sz w:val="24"/>
+          <w:lang w:val="pl-PL"/>
+        </w:rPr>
+      </w:pPr>
+      <w:r>
+        <w:rPr>
+          <w:rFonts w:ascii="Arial" w:hAnsi="Arial" w:cs="Arial"/>
+          <w:sz w:val="24"/>
+          <w:lang w:val="pl-PL"/>
+        </w:rPr>
+        <w:t xml:space="preserve"> </w:t>
+      </w:r>
+    </w:p>
+    <w:p>
+      <w:pPr>
+        <w:spacing w:after="0"/>
+        <w:ind w:left="15"/>
+        <w:jc w:val="both"/>
+        <w:rPr>
+          <w:rFonts w:cs="Calibri"/>
+          <w:lang w:val="pl-PL"/>
+        </w:rPr>
+      </w:pPr>
+      <w:r>
+        <w:rPr>
+          <w:rFonts w:cs="Calibri"/>
+          <w:noProof/>
+          <w:lang w:val="pl-PL"/>
+        </w:rPr>
+        <w:lastRenderedPageBreak/>
+        <w:drawing>
+          <wp:inline distT="0" distB="0" distL="0" distR="0" wp14:anchorId="5047E7CB" wp14:editId="43BA77D8">
+            <wp:extent cx="3478033" cy="4724400"/>
+            <wp:effectExtent l="0" t="0" r="1905" b="0"/>
+            <wp:docPr id="106743498" name="Obraz 3"/>
+            <wp:cNvGraphicFramePr>
+              <a:graphicFrameLocks xmlns:a="http://schemas.openxmlformats.org/drawingml/2006/main" noChangeAspect="1"/>
+            </wp:cNvGraphicFramePr>
+            <a:graphic xmlns:a="http://schemas.openxmlformats.org/drawingml/2006/main">
+              <a:graphicData uri="http://schemas.openxmlformats.org/drawingml/2006/picture">
+                <pic:pic xmlns:pic="http://schemas.openxmlformats.org/drawingml/2006/picture">
+                  <pic:nvPicPr>
+                    <pic:cNvPr id="106743498" name="Obraz 106743498"/>
+                    <pic:cNvPicPr/>
+                  </pic:nvPicPr>
+                  <pic:blipFill>
+                    <a:blip r:embed="rId11">
+                      <a:extLst>
+                        <a:ext uri="{28A0092B-C50C-407E-A947-70E740481C1C}">
+                          <a14:useLocalDpi xmlns:a14="http://schemas.microsoft.com/office/drawing/2010/main" val="0"/>
+                        </a:ext>
+                      </a:extLst>
+                    </a:blip>
+                    <a:stretch>
+                      <a:fillRect/>
+                    </a:stretch>
+                  </pic:blipFill>
+                  <pic:spPr>
+                    <a:xfrm>
+                      <a:off x="0" y="0"/>
+                      <a:ext cx="3492327" cy="4743816"/>
+                    </a:xfrm>
+                    <a:prstGeom prst="rect">
+                      <a:avLst/>
+                    </a:prstGeom>
+                  </pic:spPr>
+                </pic:pic>
+              </a:graphicData>
+            </a:graphic>
+          </wp:inline>
+        </w:drawing>
+      </w:r>
+    </w:p>
+    <w:p>
+      <w:pPr>
+        <w:spacing w:after="0"/>
+        <w:ind w:left="15"/>
+        <w:jc w:val="both"/>
+        <w:rPr>
+          <w:rFonts w:cs="Calibri"/>
+          <w:lang w:val="pl-PL"/>
+        </w:rPr>
+      </w:pPr>
+    </w:p>
+    <w:p>
+      <w:pPr>
+        <w:pStyle w:val="Akapitzlist"/>
+        <w:spacing w:after="0"/>
+        <w:ind w:right="186"/>
+        <w:rPr>
+          <w:rFonts w:cs="Calibri"/>
+          <w:b/>
+          <w:sz w:val="28"/>
+          <w:u w:val="single" w:color="000000"/>
+          <w:lang w:val="pl-PL"/>
+        </w:rPr>
+      </w:pPr>
+    </w:p>
+    <w:p>
+      <w:pPr>
+        <w:pStyle w:val="Akapitzlist"/>
+        <w:spacing w:after="0"/>
+        <w:ind w:right="186"/>
+        <w:rPr>
+          <w:rFonts w:cs="Calibri"/>
+          <w:b/>
+          <w:sz w:val="28"/>
+          <w:u w:val="single" w:color="000000"/>
+          <w:lang w:val="pl-PL"/>
+        </w:rPr>
+      </w:pPr>
+    </w:p>
+    <w:p>
+      <w:pPr>
+        <w:pStyle w:val="Akapitzlist"/>
+        <w:spacing w:after="0"/>
+        <w:ind w:right="186"/>
+        <w:jc w:val="center"/>
+        <w:rPr>
+          <w:rFonts w:cs="Calibri"/>
+          <w:b/>
+          <w:sz w:val="28"/>
+          <w:u w:val="single" w:color="000000"/>
+          <w:lang w:val="pl-PL"/>
+        </w:rPr>
+      </w:pPr>
+    </w:p>
+    <w:p>
+      <w:pPr>
+        <w:spacing w:after="0"/>
+        <w:ind w:left="15"/>
+        <w:jc w:val="both"/>
+        <w:rPr>
+          <w:rFonts w:cs="Calibri"/>
+          <w:lang w:val="pl-PL"/>
+        </w:rPr>
+      </w:pPr>
+    </w:p>
+    <w:p>
+      <w:pPr>
+        <w:spacing w:after="0"/>
+        <w:ind w:left="15"/>
+        <w:jc w:val="both"/>
+        <w:rPr>
+          <w:rFonts w:cs="Calibri"/>
+          <w:lang w:val="pl-PL"/>
+        </w:rPr>
+      </w:pPr>
+    </w:p>
+    <w:p>
+      <w:pPr>
+        <w:spacing w:after="0"/>
+        <w:ind w:left="15"/>
+        <w:jc w:val="both"/>
+        <w:rPr>
+          <w:rFonts w:cs="Calibri"/>
+          <w:lang w:val="pl-PL"/>
+        </w:rPr>
+      </w:pPr>
+    </w:p>
+    <w:p>
+      <w:pPr>
+        <w:spacing w:after="0"/>
+        <w:ind w:left="15"/>
+        <w:jc w:val="both"/>
+        <w:rPr>
+          <w:rFonts w:cs="Calibri"/>
+          <w:lang w:val="pl-PL"/>
+        </w:rPr>
+      </w:pPr>
+    </w:p>
+    <w:p>
+      <w:pPr>
+        <w:spacing w:after="0"/>
+        <w:ind w:left="15"/>
+        <w:jc w:val="both"/>
+        <w:rPr>
+          <w:rFonts w:cs="Calibri"/>
+          <w:lang w:val="pl-PL"/>
+        </w:rPr>
+      </w:pPr>
     </w:p>
     <w:p>
       <w:pPr>
         <w:spacing w:after="1"/>
-        <w:ind w:left="15"/>
-        <w:rPr>
-          <w:lang w:val="pl-PL"/>
-        </w:rPr>
-      </w:pPr>
-      <w:r>
-        <w:rPr>
-          <w:rFonts w:cs="Calibri"/>
-          <w:lang w:val="pl-PL"/>
-        </w:rPr>
-        <w:t xml:space="preserve"> </w:t>
-      </w:r>
-    </w:p>
-    <w:p>
-      <w:pPr>
-        <w:spacing w:after="0"/>
-        <w:ind w:left="15"/>
-        <w:rPr>
-          <w:lang w:val="pl-PL"/>
-        </w:rPr>
-      </w:pPr>
-      <w:r>
-        <w:rPr>
-          <w:rFonts w:cs="Calibri"/>
-          <w:lang w:val="pl-PL"/>
-        </w:rPr>
-        <w:t xml:space="preserve"> </w:t>
-      </w:r>
-    </w:p>
-    <w:p>
-      <w:pPr>
-        <w:spacing w:after="0"/>
-        <w:ind w:left="15"/>
-        <w:rPr>
-          <w:lang w:val="pl-PL"/>
-        </w:rPr>
-      </w:pPr>
-      <w:r>
-        <w:rPr>
-          <w:rFonts w:cs="Calibri"/>
-          <w:lang w:val="pl-PL"/>
-        </w:rPr>
-        <w:t xml:space="preserve"> </w:t>
-      </w:r>
-    </w:p>
-    <w:p>
-      <w:pPr>
-        <w:spacing w:after="0"/>
-        <w:ind w:left="15"/>
-        <w:rPr>
-          <w:lang w:val="pl-PL"/>
-        </w:rPr>
-      </w:pPr>
-      <w:r>
-        <w:rPr>
-          <w:rFonts w:cs="Calibri"/>
-          <w:lang w:val="pl-PL"/>
-        </w:rPr>
-        <w:t xml:space="preserve"> </w:t>
-      </w:r>
-    </w:p>
-    <w:p>
-      <w:pPr>
-        <w:spacing w:after="0"/>
-        <w:ind w:left="15"/>
-        <w:rPr>
-          <w:lang w:val="pl-PL"/>
-        </w:rPr>
-      </w:pPr>
-      <w:r>
-        <w:rPr>
-          <w:rFonts w:cs="Calibri"/>
-          <w:lang w:val="pl-PL"/>
-        </w:rPr>
-        <w:lastRenderedPageBreak/>
-        <w:t xml:space="preserve"> </w:t>
-      </w:r>
-    </w:p>
-    <w:p>
-      <w:pPr>
-        <w:spacing w:after="0"/>
-        <w:ind w:left="15"/>
-        <w:rPr>
-          <w:lang w:val="pl-PL"/>
-        </w:rPr>
-      </w:pPr>
-      <w:r>
-        <w:rPr>
-          <w:rFonts w:cs="Calibri"/>
-          <w:lang w:val="pl-PL"/>
-        </w:rPr>
-        <w:t xml:space="preserve"> </w:t>
-      </w:r>
-    </w:p>
-    <w:p>
-      <w:pPr>
-        <w:spacing w:after="0"/>
-        <w:ind w:left="15"/>
-        <w:rPr>
-          <w:lang w:val="pl-PL"/>
-        </w:rPr>
-      </w:pPr>
-      <w:r>
-        <w:rPr>
-          <w:rFonts w:cs="Calibri"/>
-          <w:lang w:val="pl-PL"/>
-        </w:rPr>
-        <w:t xml:space="preserve"> </w:t>
-      </w:r>
-    </w:p>
-    <w:p>
-      <w:pPr>
-        <w:spacing w:after="0"/>
-        <w:ind w:left="15"/>
-        <w:rPr>
-          <w:lang w:val="pl-PL"/>
-        </w:rPr>
-      </w:pPr>
-      <w:r>
-        <w:rPr>
-          <w:rFonts w:cs="Calibri"/>
-          <w:lang w:val="pl-PL"/>
-        </w:rPr>
-        <w:t xml:space="preserve"> </w:t>
-      </w:r>
-    </w:p>
-    <w:p>
-      <w:pPr>
-        <w:spacing w:after="0"/>
-        <w:ind w:left="15"/>
-        <w:rPr>
-          <w:lang w:val="pl-PL"/>
-        </w:rPr>
-      </w:pPr>
-      <w:r>
-        <w:rPr>
-          <w:rFonts w:cs="Calibri"/>
-          <w:lang w:val="pl-PL"/>
-        </w:rPr>
-        <w:t xml:space="preserve"> </w:t>
-      </w:r>
-    </w:p>
-    <w:p>
-      <w:pPr>
-        <w:spacing w:after="0"/>
-        <w:ind w:left="15"/>
-        <w:rPr>
-          <w:lang w:val="pl-PL"/>
-        </w:rPr>
-      </w:pPr>
-      <w:r>
-        <w:rPr>
-          <w:rFonts w:cs="Calibri"/>
-          <w:lang w:val="pl-PL"/>
-        </w:rPr>
-        <w:t xml:space="preserve"> </w:t>
-      </w:r>
-    </w:p>
-    <w:p>
-      <w:pPr>
-        <w:spacing w:after="0"/>
-        <w:ind w:left="15"/>
-        <w:rPr>
-          <w:lang w:val="pl-PL"/>
-        </w:rPr>
-      </w:pPr>
-      <w:r>
-        <w:rPr>
-          <w:rFonts w:cs="Calibri"/>
-          <w:lang w:val="pl-PL"/>
-        </w:rPr>
-        <w:t xml:space="preserve"> </w:t>
-      </w:r>
-    </w:p>
-    <w:p>
-      <w:pPr>
-        <w:spacing w:after="0"/>
-        <w:ind w:left="15"/>
-        <w:rPr>
-          <w:lang w:val="pl-PL"/>
-        </w:rPr>
-      </w:pPr>
-      <w:r>
-        <w:rPr>
-          <w:rFonts w:cs="Calibri"/>
-          <w:lang w:val="pl-PL"/>
-        </w:rPr>
-        <w:t xml:space="preserve"> </w:t>
-      </w:r>
-    </w:p>
-    <w:p>
-      <w:pPr>
-        <w:spacing w:after="0"/>
-        <w:ind w:left="15"/>
-        <w:rPr>
-          <w:lang w:val="pl-PL"/>
-        </w:rPr>
-      </w:pPr>
-      <w:r>
-        <w:rPr>
-          <w:rFonts w:cs="Calibri"/>
-          <w:lang w:val="pl-PL"/>
-        </w:rPr>
-        <w:t xml:space="preserve"> </w:t>
-      </w:r>
-    </w:p>
-    <w:p>
-      <w:pPr>
-        <w:spacing w:after="0"/>
-        <w:ind w:left="15"/>
-        <w:rPr>
-          <w:lang w:val="pl-PL"/>
-        </w:rPr>
-      </w:pPr>
-      <w:r>
-        <w:rPr>
-          <w:rFonts w:cs="Calibri"/>
-          <w:lang w:val="pl-PL"/>
-        </w:rPr>
-        <w:t xml:space="preserve"> </w:t>
-      </w:r>
-    </w:p>
-    <w:p>
-      <w:pPr>
-        <w:spacing w:after="0"/>
-        <w:ind w:left="15"/>
-        <w:rPr>
-          <w:lang w:val="pl-PL"/>
-        </w:rPr>
-      </w:pPr>
-      <w:r>
-        <w:rPr>
-          <w:rFonts w:cs="Calibri"/>
-          <w:lang w:val="pl-PL"/>
-        </w:rPr>
-        <w:t xml:space="preserve"> </w:t>
-      </w:r>
-    </w:p>
-    <w:p>
-      <w:pPr>
-        <w:spacing w:after="0"/>
-        <w:ind w:left="15"/>
-        <w:rPr>
-          <w:lang w:val="pl-PL"/>
-        </w:rPr>
-      </w:pPr>
-      <w:r>
-        <w:rPr>
-          <w:rFonts w:cs="Calibri"/>
-          <w:lang w:val="pl-PL"/>
-        </w:rPr>
-        <w:t xml:space="preserve"> </w:t>
-      </w:r>
-    </w:p>
-    <w:p>
-      <w:pPr>
-        <w:spacing w:after="0"/>
-        <w:ind w:left="15"/>
-        <w:rPr>
-          <w:lang w:val="pl-PL"/>
-        </w:rPr>
-      </w:pPr>
-      <w:r>
-        <w:rPr>
-          <w:rFonts w:cs="Calibri"/>
-          <w:lang w:val="pl-PL"/>
-        </w:rPr>
-        <w:t xml:space="preserve"> </w:t>
-      </w:r>
-    </w:p>
-    <w:p>
-      <w:pPr>
-        <w:spacing w:after="1"/>
-        <w:ind w:left="15"/>
-        <w:rPr>
-          <w:lang w:val="pl-PL"/>
-        </w:rPr>
-      </w:pPr>
-      <w:r>
-        <w:rPr>
-          <w:rFonts w:cs="Calibri"/>
-          <w:lang w:val="pl-PL"/>
-        </w:rPr>
-        <w:t xml:space="preserve"> </w:t>
-      </w:r>
-    </w:p>
-    <w:p>
-      <w:pPr>
-        <w:spacing w:after="0"/>
-        <w:ind w:left="15"/>
-        <w:rPr>
-          <w:lang w:val="pl-PL"/>
-        </w:rPr>
-      </w:pPr>
-      <w:r>
-        <w:rPr>
-          <w:rFonts w:cs="Calibri"/>
-          <w:lang w:val="pl-PL"/>
-        </w:rPr>
-        <w:t xml:space="preserve"> </w:t>
-      </w:r>
-    </w:p>
-    <w:p>
-      <w:pPr>
-        <w:spacing w:after="0"/>
-        <w:rPr>
+        <w:jc w:val="both"/>
+        <w:rPr>
+          <w:rFonts w:cs="Calibri"/>
           <w:lang w:val="pl-PL"/>
         </w:rPr>
       </w:pPr>
@@ -3074,183 +3805,103 @@
     <w:p>
       <w:pPr>
         <w:spacing w:after="0"/>
-        <w:ind w:left="10" w:hanging="10"/>
-        <w:rPr>
-          <w:lang w:val="pl-PL"/>
-        </w:rPr>
-      </w:pPr>
-      <w:hyperlink r:id="rId9">
+        <w:ind w:right="105"/>
+        <w:rPr>
+          <w:rFonts w:cs="Calibri"/>
+          <w:sz w:val="24"/>
+          <w:lang w:val="pl-PL"/>
+        </w:rPr>
+      </w:pPr>
+      <w:hyperlink r:id="rId12" w:history="1">
         <w:r>
           <w:rPr>
+            <w:rStyle w:val="Hipercze"/>
             <w:rFonts w:cs="Calibri"/>
-            <w:color w:val="467886"/>
-            <w:u w:val="single" w:color="467886"/>
+            <w:sz w:val="24"/>
             <w:lang w:val="pl-PL"/>
           </w:rPr>
-          <w:t>https://www.cce.pk.edu.pl/~mj/lib/exe/fetch.php?media=pl:dydaktyka:konspektrniel.pdf</w:t>
+          <w:t>http://wygasz.edu.pl/ludzie/szewczuk/mn_data/wyklad10.pdf</w:t>
+        </w:r>
+        <w:r>
+          <w:rPr>
+            <w:rStyle w:val="Hipercze"/>
+            <w:rFonts w:cs="Calibri"/>
+            <w:sz w:val="24"/>
+            <w:lang w:val="pl-PL"/>
+          </w:rPr>
+          <w:t xml:space="preserve">  </w:t>
         </w:r>
       </w:hyperlink>
-      <w:hyperlink r:id="rId10">
+    </w:p>
+    <w:p>
+      <w:pPr>
+        <w:spacing w:after="0"/>
+        <w:ind w:right="105"/>
+        <w:rPr>
+          <w:rFonts w:cs="Calibri"/>
+          <w:sz w:val="24"/>
+          <w:lang w:val="pl-PL"/>
+        </w:rPr>
+      </w:pPr>
+      <w:hyperlink r:id="rId13" w:history="1">
         <w:r>
           <w:rPr>
+            <w:rStyle w:val="Hipercze"/>
             <w:rFonts w:cs="Calibri"/>
+            <w:sz w:val="24"/>
             <w:lang w:val="pl-PL"/>
           </w:rPr>
-          <w:t xml:space="preserve"> </w:t>
+          <w:t>http://optymalizacja.w8.pl/Jednowymiarowa.html</w:t>
         </w:r>
       </w:hyperlink>
     </w:p>
     <w:p>
       <w:pPr>
         <w:spacing w:after="0"/>
-        <w:ind w:left="10" w:hanging="10"/>
-        <w:rPr>
-          <w:lang w:val="pl-PL"/>
-        </w:rPr>
-      </w:pPr>
-      <w:hyperlink r:id="rId11">
+        <w:ind w:right="105"/>
+        <w:rPr>
+          <w:rFonts w:cs="Calibri"/>
+          <w:sz w:val="24"/>
+          <w:lang w:val="pl-PL"/>
+        </w:rPr>
+      </w:pPr>
+      <w:r>
+        <w:rPr>
+          <w:rFonts w:cs="Calibri"/>
+          <w:sz w:val="24"/>
+          <w:lang w:val="pl-PL"/>
+        </w:rPr>
+        <w:t xml:space="preserve">Laboratorium Metod Obliczeniowych, Laboratorium 9 – optymalizacja jednowymiarowa – dr. Inż. Andrzej Kułakowski – Katedra Systemów Informatycznych: </w:t>
+      </w:r>
+    </w:p>
+    <w:p>
+      <w:pPr>
+        <w:spacing w:after="0"/>
+        <w:ind w:right="105"/>
+        <w:rPr>
+          <w:rFonts w:cs="Calibri"/>
+          <w:sz w:val="24"/>
+          <w:lang w:val="pl-PL"/>
+        </w:rPr>
+      </w:pPr>
+      <w:hyperlink r:id="rId14" w:history="1">
         <w:r>
           <w:rPr>
+            <w:rStyle w:val="Hipercze"/>
             <w:rFonts w:cs="Calibri"/>
-            <w:color w:val="467886"/>
-            <w:u w:val="single" w:color="467886"/>
+            <w:sz w:val="24"/>
             <w:lang w:val="pl-PL"/>
           </w:rPr>
-          <w:t>http://galaxy.agh.edu.pl/~chwiej/mn/wyk/ukl_nieliniowe_22_23.pdf</w:t>
+          <w:t>https://weaii-moodle.tu.kielce.pl/pluginfile.php/52214/mod_resource/content/1/MObl16_L09a.opt.pdf</w:t>
         </w:r>
       </w:hyperlink>
-      <w:hyperlink r:id="rId12">
-        <w:r>
-          <w:rPr>
-            <w:rFonts w:cs="Calibri"/>
-            <w:lang w:val="pl-PL"/>
-          </w:rPr>
-          <w:t xml:space="preserve"> </w:t>
-        </w:r>
-      </w:hyperlink>
-    </w:p>
-    <w:p>
-      <w:pPr>
-        <w:spacing w:after="6" w:line="261" w:lineRule="auto"/>
-        <w:ind w:left="-5" w:hanging="10"/>
-        <w:rPr>
-          <w:lang w:val="pl-PL"/>
-        </w:rPr>
-      </w:pPr>
-      <w:r>
-        <w:rPr>
-          <w:rFonts w:cs="Calibri"/>
-          <w:lang w:val="pl-PL"/>
-        </w:rPr>
-        <w:t xml:space="preserve">Laboratorium Metod Obliczeniowych, Laboratorium 5 – Różniczkowanie numeryczne, dr. inż. </w:t>
-      </w:r>
-      <w:r>
-        <w:rPr>
-          <w:rFonts w:cs="Calibri"/>
-          <w:lang w:val="pl-PL"/>
-        </w:rPr>
-        <w:t xml:space="preserve">Andrzej Kułakowski, Katedra Systemów Informatycznych.    </w:t>
-      </w:r>
-    </w:p>
-    <w:p>
-      <w:pPr>
-        <w:spacing w:after="43"/>
-        <w:ind w:left="10" w:hanging="10"/>
-        <w:rPr>
-          <w:lang w:val="pl-PL"/>
-        </w:rPr>
-      </w:pPr>
-      <w:hyperlink r:id="rId13">
-        <w:r>
-          <w:rPr>
-            <w:rFonts w:cs="Calibri"/>
-            <w:color w:val="467886"/>
-            <w:u w:val="single" w:color="467886"/>
-            <w:lang w:val="pl-PL"/>
-          </w:rPr>
-          <w:t>https://weaii</w:t>
-        </w:r>
-      </w:hyperlink>
-      <w:hyperlink r:id="rId14">
-        <w:r>
-          <w:rPr>
-            <w:rFonts w:cs="Calibri"/>
-            <w:color w:val="467886"/>
-            <w:u w:val="single" w:color="467886"/>
-            <w:lang w:val="pl-PL"/>
-          </w:rPr>
-          <w:t>-</w:t>
-        </w:r>
-      </w:hyperlink>
-      <w:hyperlink r:id="rId15">
-        <w:r>
-          <w:rPr>
-            <w:rFonts w:cs="Calibri"/>
-            <w:color w:val="467886"/>
-            <w:u w:val="single" w:color="467886"/>
-            <w:lang w:val="pl-PL"/>
-          </w:rPr>
-          <w:t>moodle.tu.kielce.pl/pluginfile.php/52026/mod_resource/content/1/MObl16_L07.pdf</w:t>
-        </w:r>
-      </w:hyperlink>
-      <w:hyperlink r:id="rId16">
-        <w:r>
-          <w:rPr>
-            <w:rFonts w:cs="Calibri"/>
-            <w:lang w:val="pl-PL"/>
-          </w:rPr>
-          <w:t xml:space="preserve"> </w:t>
-        </w:r>
-      </w:hyperlink>
-    </w:p>
-    <w:p>
-      <w:pPr>
-        <w:spacing w:after="0"/>
-        <w:ind w:right="105"/>
-        <w:jc w:val="center"/>
-        <w:rPr>
-          <w:lang w:val="pl-PL"/>
-        </w:rPr>
-      </w:pPr>
-      <w:r>
-        <w:rPr>
-          <w:rFonts w:cs="Calibri"/>
-          <w:sz w:val="32"/>
-          <w:lang w:val="pl-PL"/>
-        </w:rPr>
-        <w:t xml:space="preserve"> </w:t>
-      </w:r>
-      <w:r>
-        <w:rPr>
-          <w:rFonts w:cs="Calibri"/>
-          <w:lang w:val="pl-PL"/>
-        </w:rPr>
-        <w:t xml:space="preserve">  </w:t>
-      </w:r>
-    </w:p>
-    <w:p>
-      <w:pPr>
-        <w:spacing w:after="219"/>
-        <w:ind w:right="105"/>
-        <w:jc w:val="center"/>
-        <w:rPr>
-          <w:lang w:val="pl-PL"/>
-        </w:rPr>
-      </w:pPr>
-      <w:r>
-        <w:rPr>
-          <w:rFonts w:cs="Calibri"/>
-          <w:sz w:val="32"/>
-          <w:lang w:val="pl-PL"/>
-        </w:rPr>
-        <w:t xml:space="preserve"> </w:t>
-      </w:r>
-      <w:r>
-        <w:rPr>
-          <w:rFonts w:cs="Calibri"/>
-          <w:lang w:val="pl-PL"/>
-        </w:rPr>
-        <w:t xml:space="preserve">  </w:t>
+      <w:r>
+        <w:rPr>
+          <w:rFonts w:cs="Calibri"/>
+          <w:sz w:val="24"/>
+          <w:lang w:val="pl-PL"/>
+        </w:rPr>
+        <w:t xml:space="preserve"> </w:t>
       </w:r>
     </w:p>
     <w:p>
@@ -3301,6 +3952,7 @@
           <w:rFonts w:cs="Calibri"/>
           <w:lang w:val="pl-PL"/>
         </w:rPr>
+        <w:lastRenderedPageBreak/>
         <w:t xml:space="preserve"> </w:t>
       </w:r>
     </w:p>
@@ -3323,61 +3975,9 @@
     </w:p>
     <w:p>
       <w:pPr>
-        <w:spacing w:after="640"/>
-        <w:ind w:left="15"/>
-        <w:rPr>
-          <w:lang w:val="pl-PL"/>
-        </w:rPr>
-      </w:pPr>
-      <w:r>
-        <w:rPr>
-          <w:rFonts w:cs="Calibri"/>
-          <w:lang w:val="pl-PL"/>
-        </w:rPr>
-        <w:t xml:space="preserve"> </w:t>
-      </w:r>
-    </w:p>
-    <w:p>
-      <w:pPr>
-        <w:spacing w:after="730"/>
-        <w:ind w:left="15"/>
-        <w:rPr>
-          <w:rFonts w:cs="Calibri"/>
-          <w:lang w:val="pl-PL"/>
-        </w:rPr>
-      </w:pPr>
-      <w:r>
-        <w:rPr>
-          <w:rFonts w:cs="Calibri"/>
-          <w:lang w:val="pl-PL"/>
-        </w:rPr>
-        <w:t xml:space="preserve"> </w:t>
-      </w:r>
-    </w:p>
-    <w:p>
-      <w:pPr>
-        <w:spacing w:after="730"/>
-        <w:ind w:left="15"/>
-        <w:rPr>
-          <w:rFonts w:cs="Calibri"/>
-          <w:lang w:val="pl-PL"/>
-        </w:rPr>
-      </w:pPr>
-    </w:p>
-    <w:p>
-      <w:pPr>
-        <w:spacing w:after="730"/>
-        <w:ind w:left="15"/>
-        <w:rPr>
-          <w:rFonts w:cs="Calibri"/>
-          <w:lang w:val="pl-PL"/>
-        </w:rPr>
-      </w:pPr>
-    </w:p>
-    <w:p>
-      <w:pPr>
-        <w:spacing w:after="730"/>
-        <w:ind w:left="15"/>
+        <w:spacing w:after="0"/>
+        <w:ind w:right="225"/>
+        <w:jc w:val="center"/>
         <w:rPr>
           <w:lang w:val="pl-PL"/>
         </w:rPr>
@@ -3390,7 +3990,6 @@
       </w:pPr>
       <w:bookmarkStart w:id="1" w:name="_Toc13579"/>
       <w:r>
-        <w:lastRenderedPageBreak/>
         <w:t xml:space="preserve">Zadanie laboratoryjne </w:t>
       </w:r>
       <w:bookmarkEnd w:id="1"/>
@@ -3413,351 +4012,57 @@
     </w:p>
     <w:p>
       <w:pPr>
-        <w:spacing w:after="6" w:line="261" w:lineRule="auto"/>
-        <w:ind w:left="385" w:hanging="10"/>
-        <w:rPr>
-          <w:lang w:val="pl-PL"/>
-        </w:rPr>
-      </w:pPr>
-      <w:r>
-        <w:rPr>
-          <w:rFonts w:cs="Calibri"/>
-          <w:lang w:val="pl-PL"/>
-        </w:rPr>
-        <w:t>1.</w:t>
-      </w:r>
-      <w:r>
-        <w:rPr>
-          <w:rFonts w:ascii="Arial" w:eastAsia="Arial" w:hAnsi="Arial" w:cs="Arial"/>
-          <w:lang w:val="pl-PL"/>
-        </w:rPr>
-        <w:t xml:space="preserve"> </w:t>
-      </w:r>
-      <w:r>
-        <w:rPr>
-          <w:rFonts w:cs="Calibri"/>
-          <w:lang w:val="pl-PL"/>
-        </w:rPr>
-        <w:t>Znajdź przybliżone rozwiązanie (</w:t>
-      </w:r>
-      <w:r>
-        <w:rPr>
-          <w:rFonts w:cs="Calibri"/>
-        </w:rPr>
-        <w:t>ϵ</w:t>
-      </w:r>
-      <w:r>
-        <w:rPr>
-          <w:rFonts w:cs="Calibri"/>
-          <w:lang w:val="pl-PL"/>
-        </w:rPr>
-        <w:t xml:space="preserve"> = 0.1) równania 2x</w:t>
-      </w:r>
-      <w:r>
-        <w:rPr>
-          <w:rFonts w:cs="Calibri"/>
-          <w:vertAlign w:val="superscript"/>
-          <w:lang w:val="pl-PL"/>
-        </w:rPr>
-        <w:t>3</w:t>
-      </w:r>
-      <w:r>
-        <w:rPr>
-          <w:rFonts w:cs="Calibri"/>
-          <w:lang w:val="pl-PL"/>
-        </w:rPr>
-        <w:t xml:space="preserve"> + 2x</w:t>
-      </w:r>
-      <w:r>
-        <w:rPr>
-          <w:rFonts w:cs="Calibri"/>
-          <w:vertAlign w:val="superscript"/>
-          <w:lang w:val="pl-PL"/>
-        </w:rPr>
-        <w:t xml:space="preserve">2 </w:t>
-      </w:r>
-      <w:r>
-        <w:rPr>
-          <w:rFonts w:cs="Calibri"/>
-          <w:lang w:val="pl-PL"/>
-        </w:rPr>
-        <w:t xml:space="preserve">+ 4x = 3 w przedziale x </w:t>
-      </w:r>
-      <w:r>
-        <w:rPr>
-          <w:rFonts w:cs="Calibri"/>
-        </w:rPr>
-        <w:t>ϵ</w:t>
-      </w:r>
-      <w:r>
-        <w:rPr>
-          <w:rFonts w:cs="Calibri"/>
-          <w:lang w:val="pl-PL"/>
-        </w:rPr>
-        <w:t xml:space="preserve"> [0.4, 0.6]. </w:t>
-      </w:r>
-    </w:p>
-    <w:p>
-      <w:pPr>
-        <w:spacing w:after="33"/>
-        <w:ind w:left="935"/>
-        <w:jc w:val="center"/>
-        <w:rPr>
-          <w:lang w:val="pl-PL"/>
-        </w:rPr>
-      </w:pPr>
-      <w:r>
-        <w:rPr>
-          <w:rFonts w:cs="Calibri"/>
-          <w:lang w:val="pl-PL"/>
-        </w:rPr>
-        <w:t xml:space="preserve"> </w:t>
-      </w:r>
-    </w:p>
-    <w:p>
-      <w:pPr>
-        <w:numPr>
-          <w:ilvl w:val="0"/>
-          <w:numId w:val="3"/>
-        </w:numPr>
-        <w:spacing w:after="33"/>
-        <w:ind w:right="1031" w:hanging="361"/>
-        <w:jc w:val="center"/>
-      </w:pPr>
-      <w:proofErr w:type="spellStart"/>
-      <w:r>
-        <w:rPr>
-          <w:rFonts w:cs="Calibri"/>
-        </w:rPr>
-        <w:t>Metodą</w:t>
-      </w:r>
-      <w:proofErr w:type="spellEnd"/>
-      <w:r>
-        <w:rPr>
-          <w:rFonts w:cs="Calibri"/>
-        </w:rPr>
-        <w:t xml:space="preserve"> </w:t>
-      </w:r>
-      <w:proofErr w:type="spellStart"/>
-      <w:r>
-        <w:rPr>
-          <w:rFonts w:cs="Calibri"/>
-        </w:rPr>
-        <w:t>bisekcji</w:t>
-      </w:r>
-      <w:proofErr w:type="spellEnd"/>
-      <w:r>
-        <w:rPr>
-          <w:rFonts w:cs="Calibri"/>
-        </w:rPr>
-        <w:t xml:space="preserve"> </w:t>
-      </w:r>
-    </w:p>
-    <w:p>
-      <w:pPr>
-        <w:numPr>
-          <w:ilvl w:val="0"/>
-          <w:numId w:val="3"/>
-        </w:numPr>
-        <w:spacing w:after="33"/>
-        <w:ind w:right="1031" w:hanging="361"/>
-        <w:jc w:val="center"/>
-      </w:pPr>
-      <w:proofErr w:type="spellStart"/>
-      <w:r>
-        <w:rPr>
-          <w:rFonts w:cs="Calibri"/>
-        </w:rPr>
-        <w:t>Metodą</w:t>
-      </w:r>
-      <w:proofErr w:type="spellEnd"/>
-      <w:r>
-        <w:rPr>
-          <w:rFonts w:cs="Calibri"/>
-        </w:rPr>
-        <w:t xml:space="preserve"> </w:t>
-      </w:r>
-      <w:proofErr w:type="spellStart"/>
-      <w:r>
-        <w:rPr>
-          <w:rFonts w:cs="Calibri"/>
-        </w:rPr>
-        <w:t>cięciw</w:t>
-      </w:r>
-      <w:proofErr w:type="spellEnd"/>
-      <w:r>
-        <w:rPr>
-          <w:rFonts w:cs="Calibri"/>
-        </w:rPr>
-        <w:t xml:space="preserve"> </w:t>
-      </w:r>
-    </w:p>
-    <w:p>
-      <w:pPr>
-        <w:numPr>
-          <w:ilvl w:val="0"/>
-          <w:numId w:val="3"/>
-        </w:numPr>
-        <w:spacing w:after="0"/>
-        <w:ind w:right="1031" w:hanging="361"/>
-        <w:jc w:val="center"/>
-      </w:pPr>
-      <w:proofErr w:type="spellStart"/>
-      <w:r>
-        <w:rPr>
-          <w:rFonts w:cs="Calibri"/>
-        </w:rPr>
-        <w:t>Metodą</w:t>
-      </w:r>
-      <w:proofErr w:type="spellEnd"/>
-      <w:r>
-        <w:rPr>
-          <w:rFonts w:cs="Calibri"/>
-        </w:rPr>
-        <w:t xml:space="preserve"> </w:t>
-      </w:r>
-      <w:proofErr w:type="spellStart"/>
-      <w:r>
-        <w:rPr>
-          <w:rFonts w:cs="Calibri"/>
-        </w:rPr>
-        <w:t>stycznych</w:t>
-      </w:r>
-      <w:proofErr w:type="spellEnd"/>
-      <w:r>
-        <w:rPr>
-          <w:rFonts w:cs="Calibri"/>
-        </w:rPr>
-        <w:t xml:space="preserve"> </w:t>
-      </w:r>
-    </w:p>
-    <w:p>
-      <w:pPr>
-        <w:spacing w:after="0"/>
-        <w:ind w:left="215"/>
-        <w:jc w:val="center"/>
-      </w:pPr>
-      <w:r>
-        <w:rPr>
-          <w:rFonts w:cs="Calibri"/>
-        </w:rPr>
-        <w:t xml:space="preserve"> </w:t>
-      </w:r>
-    </w:p>
-    <w:p>
-      <w:pPr>
-        <w:spacing w:after="0"/>
-        <w:ind w:left="440"/>
-      </w:pPr>
-      <w:r>
-        <w:rPr>
-          <w:rFonts w:cs="Calibri"/>
-        </w:rPr>
-        <w:t xml:space="preserve">   </w:t>
-      </w:r>
-    </w:p>
-    <w:p>
-      <w:pPr>
-        <w:spacing w:after="95"/>
-        <w:ind w:left="440"/>
-      </w:pPr>
-      <w:r>
-        <w:rPr>
-          <w:rFonts w:cs="Calibri"/>
-        </w:rPr>
-        <w:t xml:space="preserve"> </w:t>
-      </w:r>
-    </w:p>
-    <w:p>
-      <w:pPr>
-        <w:spacing w:after="0" w:line="260" w:lineRule="auto"/>
-        <w:jc w:val="center"/>
-        <w:rPr>
-          <w:lang w:val="pl-PL"/>
-        </w:rPr>
-      </w:pPr>
-      <w:r>
-        <w:rPr>
-          <w:rFonts w:cs="Calibri"/>
-          <w:b/>
-          <w:sz w:val="32"/>
-          <w:lang w:val="pl-PL"/>
-        </w:rPr>
-        <w:t xml:space="preserve">Rozwiązanie każdego podpunktu należy przedstawić w formie tabeli, której kolejne wiersze będą opisywały kolejne iteracje wskazanej metody. </w:t>
-      </w:r>
-      <w:r>
-        <w:rPr>
-          <w:rFonts w:cs="Calibri"/>
-          <w:b/>
-          <w:sz w:val="32"/>
-          <w:lang w:val="pl-PL"/>
-        </w:rPr>
-        <w:t xml:space="preserve">Pod tabelą należy zapisać znalezione rozwiązanie. </w:t>
-      </w:r>
-    </w:p>
-    <w:p>
-      <w:pPr>
-        <w:spacing w:after="0"/>
-        <w:ind w:right="951"/>
-        <w:jc w:val="right"/>
-        <w:rPr>
-          <w:lang w:val="pl-PL"/>
-        </w:rPr>
-      </w:pPr>
-      <w:r>
-        <w:rPr>
-          <w:rFonts w:cs="Calibri"/>
-          <w:lang w:val="pl-PL"/>
-        </w:rPr>
-        <w:t xml:space="preserve">  </w:t>
-      </w:r>
-    </w:p>
-    <w:p>
-      <w:pPr>
-        <w:spacing w:after="0"/>
-        <w:ind w:left="375"/>
-        <w:rPr>
-          <w:lang w:val="pl-PL"/>
-        </w:rPr>
-      </w:pPr>
-      <w:r>
-        <w:rPr>
-          <w:rFonts w:cs="Calibri"/>
-          <w:lang w:val="pl-PL"/>
-        </w:rPr>
-        <w:t xml:space="preserve">   </w:t>
-      </w:r>
-    </w:p>
-    <w:p>
-      <w:pPr>
-        <w:spacing w:after="0"/>
-        <w:ind w:left="375"/>
-        <w:rPr>
-          <w:lang w:val="pl-PL"/>
-        </w:rPr>
-      </w:pPr>
-      <w:r>
-        <w:rPr>
-          <w:rFonts w:cs="Calibri"/>
-          <w:lang w:val="pl-PL"/>
-        </w:rPr>
-        <w:t xml:space="preserve">   </w:t>
-      </w:r>
-    </w:p>
-    <w:p>
-      <w:pPr>
-        <w:spacing w:after="0"/>
-        <w:ind w:left="375"/>
-        <w:rPr>
-          <w:lang w:val="pl-PL"/>
-        </w:rPr>
-      </w:pPr>
-      <w:r>
-        <w:rPr>
-          <w:rFonts w:cs="Calibri"/>
-          <w:lang w:val="pl-PL"/>
-        </w:rPr>
-        <w:t xml:space="preserve">   </w:t>
+        <w:spacing w:after="0"/>
+        <w:rPr>
+          <w:lang w:val="pl-PL"/>
+        </w:rPr>
+      </w:pPr>
+      <w:r>
+        <w:rPr>
+          <w:noProof/>
+          <w:lang w:val="pl-PL"/>
+        </w:rPr>
+        <w:drawing>
+          <wp:inline distT="0" distB="0" distL="0" distR="0" wp14:anchorId="1CBCD3C5" wp14:editId="3F2D2A05">
+            <wp:extent cx="6400800" cy="2700610"/>
+            <wp:effectExtent l="0" t="0" r="0" b="5080"/>
+            <wp:docPr id="1774989177" name="Obraz 4"/>
+            <wp:cNvGraphicFramePr>
+              <a:graphicFrameLocks xmlns:a="http://schemas.openxmlformats.org/drawingml/2006/main" noChangeAspect="1"/>
+            </wp:cNvGraphicFramePr>
+            <a:graphic xmlns:a="http://schemas.openxmlformats.org/drawingml/2006/main">
+              <a:graphicData uri="http://schemas.openxmlformats.org/drawingml/2006/picture">
+                <pic:pic xmlns:pic="http://schemas.openxmlformats.org/drawingml/2006/picture">
+                  <pic:nvPicPr>
+                    <pic:cNvPr id="1774989177" name="Obraz 1774989177"/>
+                    <pic:cNvPicPr/>
+                  </pic:nvPicPr>
+                  <pic:blipFill>
+                    <a:blip r:embed="rId15">
+                      <a:extLst>
+                        <a:ext uri="{28A0092B-C50C-407E-A947-70E740481C1C}">
+                          <a14:useLocalDpi xmlns:a14="http://schemas.microsoft.com/office/drawing/2010/main" val="0"/>
+                        </a:ext>
+                      </a:extLst>
+                    </a:blip>
+                    <a:stretch>
+                      <a:fillRect/>
+                    </a:stretch>
+                  </pic:blipFill>
+                  <pic:spPr>
+                    <a:xfrm>
+                      <a:off x="0" y="0"/>
+                      <a:ext cx="6434399" cy="2714786"/>
+                    </a:xfrm>
+                    <a:prstGeom prst="rect">
+                      <a:avLst/>
+                    </a:prstGeom>
+                  </pic:spPr>
+                </pic:pic>
+              </a:graphicData>
+            </a:graphic>
+          </wp:inline>
+        </w:drawing>
       </w:r>
     </w:p>
     <w:p>
@@ -3869,7 +4174,7 @@
                     <pic:cNvPicPr/>
                   </pic:nvPicPr>
                   <pic:blipFill>
-                    <a:blip r:embed="rId17"/>
+                    <a:blip r:embed="rId16"/>
                     <a:stretch>
                       <a:fillRect/>
                     </a:stretch>
@@ -3973,7 +4278,7 @@
                     <pic:cNvPicPr/>
                   </pic:nvPicPr>
                   <pic:blipFill>
-                    <a:blip r:embed="rId18"/>
+                    <a:blip r:embed="rId17"/>
                     <a:stretch>
                       <a:fillRect/>
                     </a:stretch>
@@ -4029,7 +4334,7 @@
                     <pic:cNvPicPr/>
                   </pic:nvPicPr>
                   <pic:blipFill>
-                    <a:blip r:embed="rId19"/>
+                    <a:blip r:embed="rId18"/>
                     <a:stretch>
                       <a:fillRect/>
                     </a:stretch>
@@ -4805,7 +5110,7 @@
                     <pic:cNvPicPr/>
                   </pic:nvPicPr>
                   <pic:blipFill>
-                    <a:blip r:embed="rId20"/>
+                    <a:blip r:embed="rId19"/>
                     <a:stretch>
                       <a:fillRect/>
                     </a:stretch>
@@ -5589,7 +5894,7 @@
                     <pic:cNvPicPr/>
                   </pic:nvPicPr>
                   <pic:blipFill>
-                    <a:blip r:embed="rId21"/>
+                    <a:blip r:embed="rId20"/>
                     <a:stretch>
                       <a:fillRect/>
                     </a:stretch>
@@ -6102,7 +6407,7 @@
                     <pic:cNvPicPr/>
                   </pic:nvPicPr>
                   <pic:blipFill>
-                    <a:blip r:embed="rId22"/>
+                    <a:blip r:embed="rId21"/>
                     <a:stretch>
                       <a:fillRect/>
                     </a:stretch>
@@ -6872,7 +7177,7 @@
                     <pic:cNvPicPr/>
                   </pic:nvPicPr>
                   <pic:blipFill>
-                    <a:blip r:embed="rId23"/>
+                    <a:blip r:embed="rId22"/>
                     <a:stretch>
                       <a:fillRect/>
                     </a:stretch>
@@ -7361,9 +7666,6 @@
           <w:p>
             <w:pPr>
               <w:spacing w:after="45"/>
-              <w:rPr>
-                <w:lang w:val="pl-PL"/>
-              </w:rPr>
             </w:pPr>
             <w:r>
               <w:rPr>
@@ -7374,7 +7676,6 @@
             <w:r>
               <w:rPr>
                 <w:rFonts w:ascii="Arial" w:eastAsia="Arial" w:hAnsi="Arial" w:cs="Arial"/>
-                <w:lang w:val="pl-PL"/>
               </w:rPr>
               <w:t xml:space="preserve">z = z - </w:t>
             </w:r>
@@ -7382,7 +7683,6 @@
             <w:r>
               <w:rPr>
                 <w:rFonts w:ascii="Arial" w:eastAsia="Arial" w:hAnsi="Arial" w:cs="Arial"/>
-                <w:lang w:val="pl-PL"/>
               </w:rPr>
               <w:t>fx</w:t>
             </w:r>
@@ -7390,7 +7690,6 @@
             <w:r>
               <w:rPr>
                 <w:rFonts w:ascii="Arial" w:eastAsia="Arial" w:hAnsi="Arial" w:cs="Arial"/>
-                <w:lang w:val="pl-PL"/>
               </w:rPr>
               <w:t xml:space="preserve"> / </w:t>
             </w:r>
@@ -7398,17 +7697,29 @@
             <w:r>
               <w:rPr>
                 <w:rFonts w:ascii="Arial" w:eastAsia="Arial" w:hAnsi="Arial" w:cs="Arial"/>
-                <w:lang w:val="pl-PL"/>
-              </w:rPr>
-              <w:t>f_prim_x</w:t>
+              </w:rPr>
+              <w:t>f_prim_</w:t>
+            </w:r>
+            <w:proofErr w:type="gramStart"/>
+            <w:r>
+              <w:rPr>
+                <w:rFonts w:ascii="Arial" w:eastAsia="Arial" w:hAnsi="Arial" w:cs="Arial"/>
+              </w:rPr>
+              <w:t>x</w:t>
             </w:r>
             <w:proofErr w:type="spellEnd"/>
             <w:r>
               <w:rPr>
                 <w:rFonts w:ascii="Arial" w:eastAsia="Arial" w:hAnsi="Arial" w:cs="Arial"/>
-                <w:lang w:val="pl-PL"/>
-              </w:rPr>
-              <w:t xml:space="preserve">; </w:t>
+              </w:rPr>
+              <w:t>;</w:t>
+            </w:r>
+            <w:proofErr w:type="gramEnd"/>
+            <w:r>
+              <w:rPr>
+                <w:rFonts w:ascii="Arial" w:eastAsia="Arial" w:hAnsi="Arial" w:cs="Arial"/>
+              </w:rPr>
+              <w:t xml:space="preserve"> </w:t>
             </w:r>
           </w:p>
           <w:p>
@@ -7656,7 +7967,7 @@
                     <pic:cNvPicPr/>
                   </pic:nvPicPr>
                   <pic:blipFill>
-                    <a:blip r:embed="rId24"/>
+                    <a:blip r:embed="rId23"/>
                     <a:stretch>
                       <a:fillRect/>
                     </a:stretch>
@@ -8370,11 +8681,11 @@
     <w:p>
       <w:pPr>
         <w:pStyle w:val="Nagwek1"/>
-        <w:ind w:right="1090"/>
+        <w:ind w:right="1090" w:firstLine="698"/>
       </w:pPr>
       <w:bookmarkStart w:id="3" w:name="_Toc13581"/>
       <w:r>
-        <w:t xml:space="preserve">Wnioski </w:t>
+        <w:t>Wnioski</w:t>
       </w:r>
       <w:bookmarkEnd w:id="3"/>
     </w:p>
@@ -8445,14 +8756,7 @@
           <w:sz w:val="28"/>
           <w:lang w:val="pl-PL"/>
         </w:rPr>
-        <w:t xml:space="preserve">. Zadanie laboratoryjne obejmowało manualne rozwiązanie zadania stosując metody bisekcji, cięciw oraz stycznych. </w:t>
-      </w:r>
-      <w:r>
-        <w:rPr>
-          <w:rFonts w:cs="Calibri"/>
-          <w:lang w:val="pl-PL"/>
-        </w:rPr>
-        <w:t xml:space="preserve"> </w:t>
+        <w:t>. Zadanie laboratoryjne obejmowało manualne rozwiązanie zadania stosując metody bisekcji, cięciw oraz stycznych.</w:t>
       </w:r>
     </w:p>
     <w:p>
@@ -8576,12 +8880,181 @@
       </w:r>
     </w:p>
     <w:sectPr>
+      <w:footerReference w:type="even" r:id="rId24"/>
+      <w:footerReference w:type="default" r:id="rId25"/>
       <w:pgSz w:w="11905" w:h="16840"/>
       <w:pgMar w:top="880" w:right="295" w:bottom="1515" w:left="961" w:header="708" w:footer="708" w:gutter="0"/>
       <w:cols w:space="708"/>
     </w:sectPr>
   </w:body>
 </w:document>
+</file>
+
+<file path=word/endnotes.xml><?xml version="1.0" encoding="utf-8"?>
+<w:endnotes xmlns:wpc="http://schemas.microsoft.com/office/word/2010/wordprocessingCanvas" xmlns:cx="http://schemas.microsoft.com/office/drawing/2014/chartex" xmlns:cx1="http://schemas.microsoft.com/office/drawing/2015/9/8/chartex" xmlns:cx2="http://schemas.microsoft.com/office/drawing/2015/10/21/chartex" xmlns:cx3="http://schemas.microsoft.com/office/drawing/2016/5/9/chartex" xmlns:cx4="http://schemas.microsoft.com/office/drawing/2016/5/10/chartex" xmlns:cx5="http://schemas.microsoft.com/office/drawing/2016/5/11/chartex" xmlns:cx6="http://schemas.microsoft.com/office/drawing/2016/5/12/chartex" xmlns:cx7="http://schemas.microsoft.com/office/drawing/2016/5/13/chartex" xmlns:cx8="http://schemas.microsoft.com/office/drawing/2016/5/14/chartex" xmlns:mc="http://schemas.openxmlformats.org/markup-compatibility/2006" xmlns:aink="http://schemas.microsoft.com/office/drawing/2016/ink" xmlns:am3d="http://schemas.microsoft.com/office/drawing/2017/model3d" xmlns:o="urn:schemas-microsoft-com:office:office" xmlns:oel="http://schemas.microsoft.com/office/2019/extlst" xmlns:r="http://schemas.openxmlformats.org/officeDocument/2006/relationships" xmlns:m="http://schemas.openxmlformats.org/officeDocument/2006/math" xmlns:v="urn:schemas-microsoft-com:vml" xmlns:wp14="http://schemas.microsoft.com/office/word/2010/wordprocessingDrawing" xmlns:wp="http://schemas.openxmlformats.org/drawingml/2006/wordprocessingDrawing" xmlns:w10="urn:schemas-microsoft-com:office:word" xmlns:w="http://schemas.openxmlformats.org/wordprocessingml/2006/main" xmlns:w14="http://schemas.microsoft.com/office/word/2010/wordml" xmlns:w15="http://schemas.microsoft.com/office/word/2012/wordml" xmlns:w16cex="http://schemas.microsoft.com/office/word/2018/wordml/cex" xmlns:w16cid="http://schemas.microsoft.com/office/word/2016/wordml/cid" xmlns:w16="http://schemas.microsoft.com/office/word/2018/wordml" xmlns:w16du="http://schemas.microsoft.com/office/word/2023/wordml/word16du" xmlns:w16sdtdh="http://schemas.microsoft.com/office/word/2020/wordml/sdtdatahash" xmlns:w16se="http://schemas.microsoft.com/office/word/2015/wordml/symex" xmlns:wpg="http://schemas.microsoft.com/office/word/2010/wordprocessingGroup" xmlns:wpi="http://schemas.microsoft.com/office/word/2010/wordprocessingInk" xmlns:wne="http://schemas.microsoft.com/office/word/2006/wordml" xmlns:wps="http://schemas.microsoft.com/office/word/2010/wordprocessingShape" mc:Ignorable="w14 w15 w16se w16cid w16 w16cex w16sdtdh w16du wp14">
+  <w:endnote w:type="separator" w:id="-1">
+    <w:p>
+      <w:pPr>
+        <w:spacing w:after="0" w:line="240" w:lineRule="auto"/>
+      </w:pPr>
+      <w:r>
+        <w:separator/>
+      </w:r>
+    </w:p>
+  </w:endnote>
+  <w:endnote w:type="continuationSeparator" w:id="0">
+    <w:p>
+      <w:pPr>
+        <w:spacing w:after="0" w:line="240" w:lineRule="auto"/>
+      </w:pPr>
+      <w:r>
+        <w:continuationSeparator/>
+      </w:r>
+    </w:p>
+  </w:endnote>
+</w:endnotes>
+</file>
+
+<file path=word/footer1.xml><?xml version="1.0" encoding="utf-8"?>
+<w:ftr xmlns:wpc="http://schemas.microsoft.com/office/word/2010/wordprocessingCanvas" xmlns:cx="http://schemas.microsoft.com/office/drawing/2014/chartex" xmlns:cx1="http://schemas.microsoft.com/office/drawing/2015/9/8/chartex" xmlns:cx2="http://schemas.microsoft.com/office/drawing/2015/10/21/chartex" xmlns:cx3="http://schemas.microsoft.com/office/drawing/2016/5/9/chartex" xmlns:cx4="http://schemas.microsoft.com/office/drawing/2016/5/10/chartex" xmlns:cx5="http://schemas.microsoft.com/office/drawing/2016/5/11/chartex" xmlns:cx6="http://schemas.microsoft.com/office/drawing/2016/5/12/chartex" xmlns:cx7="http://schemas.microsoft.com/office/drawing/2016/5/13/chartex" xmlns:cx8="http://schemas.microsoft.com/office/drawing/2016/5/14/chartex" xmlns:mc="http://schemas.openxmlformats.org/markup-compatibility/2006" xmlns:aink="http://schemas.microsoft.com/office/drawing/2016/ink" xmlns:am3d="http://schemas.microsoft.com/office/drawing/2017/model3d" xmlns:o="urn:schemas-microsoft-com:office:office" xmlns:oel="http://schemas.microsoft.com/office/2019/extlst" xmlns:r="http://schemas.openxmlformats.org/officeDocument/2006/relationships" xmlns:m="http://schemas.openxmlformats.org/officeDocument/2006/math" xmlns:v="urn:schemas-microsoft-com:vml" xmlns:wp14="http://schemas.microsoft.com/office/word/2010/wordprocessingDrawing" xmlns:wp="http://schemas.openxmlformats.org/drawingml/2006/wordprocessingDrawing" xmlns:w10="urn:schemas-microsoft-com:office:word" xmlns:w="http://schemas.openxmlformats.org/wordprocessingml/2006/main" xmlns:w14="http://schemas.microsoft.com/office/word/2010/wordml" xmlns:w15="http://schemas.microsoft.com/office/word/2012/wordml" xmlns:w16cex="http://schemas.microsoft.com/office/word/2018/wordml/cex" xmlns:w16cid="http://schemas.microsoft.com/office/word/2016/wordml/cid" xmlns:w16="http://schemas.microsoft.com/office/word/2018/wordml" xmlns:w16du="http://schemas.microsoft.com/office/word/2023/wordml/word16du" xmlns:w16sdtdh="http://schemas.microsoft.com/office/word/2020/wordml/sdtdatahash" xmlns:w16se="http://schemas.microsoft.com/office/word/2015/wordml/symex" xmlns:wpg="http://schemas.microsoft.com/office/word/2010/wordprocessingGroup" xmlns:wpi="http://schemas.microsoft.com/office/word/2010/wordprocessingInk" xmlns:wne="http://schemas.microsoft.com/office/word/2006/wordml" xmlns:wps="http://schemas.microsoft.com/office/word/2010/wordprocessingShape" mc:Ignorable="w14 w15 w16se w16cid w16 w16cex w16sdtdh w16du wp14">
+  <w:sdt>
+    <w:sdtPr>
+      <w:rPr>
+        <w:rStyle w:val="Numerstrony"/>
+      </w:rPr>
+      <w:id w:val="1370185023"/>
+      <w:docPartObj>
+        <w:docPartGallery w:val="Page Numbers (Bottom of Page)"/>
+        <w:docPartUnique/>
+      </w:docPartObj>
+    </w:sdtPr>
+    <w:sdtContent>
+      <w:p>
+        <w:pPr>
+          <w:pStyle w:val="Stopka"/>
+          <w:framePr w:wrap="none" w:vAnchor="text" w:hAnchor="margin" w:xAlign="center" w:y="1"/>
+          <w:rPr>
+            <w:rStyle w:val="Numerstrony"/>
+          </w:rPr>
+        </w:pPr>
+        <w:r>
+          <w:rPr>
+            <w:rStyle w:val="Numerstrony"/>
+          </w:rPr>
+          <w:fldChar w:fldCharType="begin"/>
+        </w:r>
+        <w:r>
+          <w:rPr>
+            <w:rStyle w:val="Numerstrony"/>
+          </w:rPr>
+          <w:instrText xml:space="preserve"> PAGE </w:instrText>
+        </w:r>
+        <w:r>
+          <w:rPr>
+            <w:rStyle w:val="Numerstrony"/>
+          </w:rPr>
+          <w:fldChar w:fldCharType="end"/>
+        </w:r>
+      </w:p>
+    </w:sdtContent>
+  </w:sdt>
+  <w:p>
+    <w:pPr>
+      <w:pStyle w:val="Stopka"/>
+      <w:ind w:right="360"/>
+    </w:pPr>
+  </w:p>
+</w:ftr>
+</file>
+
+<file path=word/footer2.xml><?xml version="1.0" encoding="utf-8"?>
+<w:ftr xmlns:wpc="http://schemas.microsoft.com/office/word/2010/wordprocessingCanvas" xmlns:cx="http://schemas.microsoft.com/office/drawing/2014/chartex" xmlns:cx1="http://schemas.microsoft.com/office/drawing/2015/9/8/chartex" xmlns:cx2="http://schemas.microsoft.com/office/drawing/2015/10/21/chartex" xmlns:cx3="http://schemas.microsoft.com/office/drawing/2016/5/9/chartex" xmlns:cx4="http://schemas.microsoft.com/office/drawing/2016/5/10/chartex" xmlns:cx5="http://schemas.microsoft.com/office/drawing/2016/5/11/chartex" xmlns:cx6="http://schemas.microsoft.com/office/drawing/2016/5/12/chartex" xmlns:cx7="http://schemas.microsoft.com/office/drawing/2016/5/13/chartex" xmlns:cx8="http://schemas.microsoft.com/office/drawing/2016/5/14/chartex" xmlns:mc="http://schemas.openxmlformats.org/markup-compatibility/2006" xmlns:aink="http://schemas.microsoft.com/office/drawing/2016/ink" xmlns:am3d="http://schemas.microsoft.com/office/drawing/2017/model3d" xmlns:o="urn:schemas-microsoft-com:office:office" xmlns:oel="http://schemas.microsoft.com/office/2019/extlst" xmlns:r="http://schemas.openxmlformats.org/officeDocument/2006/relationships" xmlns:m="http://schemas.openxmlformats.org/officeDocument/2006/math" xmlns:v="urn:schemas-microsoft-com:vml" xmlns:wp14="http://schemas.microsoft.com/office/word/2010/wordprocessingDrawing" xmlns:wp="http://schemas.openxmlformats.org/drawingml/2006/wordprocessingDrawing" xmlns:w10="urn:schemas-microsoft-com:office:word" xmlns:w="http://schemas.openxmlformats.org/wordprocessingml/2006/main" xmlns:w14="http://schemas.microsoft.com/office/word/2010/wordml" xmlns:w15="http://schemas.microsoft.com/office/word/2012/wordml" xmlns:w16cex="http://schemas.microsoft.com/office/word/2018/wordml/cex" xmlns:w16cid="http://schemas.microsoft.com/office/word/2016/wordml/cid" xmlns:w16="http://schemas.microsoft.com/office/word/2018/wordml" xmlns:w16du="http://schemas.microsoft.com/office/word/2023/wordml/word16du" xmlns:w16sdtdh="http://schemas.microsoft.com/office/word/2020/wordml/sdtdatahash" xmlns:w16se="http://schemas.microsoft.com/office/word/2015/wordml/symex" xmlns:wpg="http://schemas.microsoft.com/office/word/2010/wordprocessingGroup" xmlns:wpi="http://schemas.microsoft.com/office/word/2010/wordprocessingInk" xmlns:wne="http://schemas.microsoft.com/office/word/2006/wordml" xmlns:wps="http://schemas.microsoft.com/office/word/2010/wordprocessingShape" mc:Ignorable="w14 w15 w16se w16cid w16 w16cex w16sdtdh w16du wp14">
+  <w:sdt>
+    <w:sdtPr>
+      <w:rPr>
+        <w:rStyle w:val="Numerstrony"/>
+      </w:rPr>
+      <w:id w:val="-867063183"/>
+      <w:docPartObj>
+        <w:docPartGallery w:val="Page Numbers (Bottom of Page)"/>
+        <w:docPartUnique/>
+      </w:docPartObj>
+    </w:sdtPr>
+    <w:sdtContent>
+      <w:p>
+        <w:pPr>
+          <w:pStyle w:val="Stopka"/>
+          <w:framePr w:wrap="none" w:vAnchor="text" w:hAnchor="margin" w:xAlign="center" w:y="1"/>
+          <w:rPr>
+            <w:rStyle w:val="Numerstrony"/>
+          </w:rPr>
+        </w:pPr>
+        <w:r>
+          <w:rPr>
+            <w:rStyle w:val="Numerstrony"/>
+          </w:rPr>
+          <w:fldChar w:fldCharType="begin"/>
+        </w:r>
+        <w:r>
+          <w:rPr>
+            <w:rStyle w:val="Numerstrony"/>
+          </w:rPr>
+          <w:instrText xml:space="preserve"> PAGE </w:instrText>
+        </w:r>
+        <w:r>
+          <w:rPr>
+            <w:rStyle w:val="Numerstrony"/>
+          </w:rPr>
+          <w:fldChar w:fldCharType="separate"/>
+        </w:r>
+        <w:r>
+          <w:rPr>
+            <w:rStyle w:val="Numerstrony"/>
+            <w:noProof/>
+          </w:rPr>
+          <w:t>8</w:t>
+        </w:r>
+        <w:r>
+          <w:rPr>
+            <w:rStyle w:val="Numerstrony"/>
+          </w:rPr>
+          <w:fldChar w:fldCharType="end"/>
+        </w:r>
+      </w:p>
+    </w:sdtContent>
+  </w:sdt>
+  <w:p>
+    <w:pPr>
+      <w:pStyle w:val="Stopka"/>
+      <w:ind w:right="360"/>
+    </w:pPr>
+  </w:p>
+</w:ftr>
+</file>
+
+<file path=word/footnotes.xml><?xml version="1.0" encoding="utf-8"?>
+<w:footnotes xmlns:wpc="http://schemas.microsoft.com/office/word/2010/wordprocessingCanvas" xmlns:cx="http://schemas.microsoft.com/office/drawing/2014/chartex" xmlns:cx1="http://schemas.microsoft.com/office/drawing/2015/9/8/chartex" xmlns:cx2="http://schemas.microsoft.com/office/drawing/2015/10/21/chartex" xmlns:cx3="http://schemas.microsoft.com/office/drawing/2016/5/9/chartex" xmlns:cx4="http://schemas.microsoft.com/office/drawing/2016/5/10/chartex" xmlns:cx5="http://schemas.microsoft.com/office/drawing/2016/5/11/chartex" xmlns:cx6="http://schemas.microsoft.com/office/drawing/2016/5/12/chartex" xmlns:cx7="http://schemas.microsoft.com/office/drawing/2016/5/13/chartex" xmlns:cx8="http://schemas.microsoft.com/office/drawing/2016/5/14/chartex" xmlns:mc="http://schemas.openxmlformats.org/markup-compatibility/2006" xmlns:aink="http://schemas.microsoft.com/office/drawing/2016/ink" xmlns:am3d="http://schemas.microsoft.com/office/drawing/2017/model3d" xmlns:o="urn:schemas-microsoft-com:office:office" xmlns:oel="http://schemas.microsoft.com/office/2019/extlst" xmlns:r="http://schemas.openxmlformats.org/officeDocument/2006/relationships" xmlns:m="http://schemas.openxmlformats.org/officeDocument/2006/math" xmlns:v="urn:schemas-microsoft-com:vml" xmlns:wp14="http://schemas.microsoft.com/office/word/2010/wordprocessingDrawing" xmlns:wp="http://schemas.openxmlformats.org/drawingml/2006/wordprocessingDrawing" xmlns:w10="urn:schemas-microsoft-com:office:word" xmlns:w="http://schemas.openxmlformats.org/wordprocessingml/2006/main" xmlns:w14="http://schemas.microsoft.com/office/word/2010/wordml" xmlns:w15="http://schemas.microsoft.com/office/word/2012/wordml" xmlns:w16cex="http://schemas.microsoft.com/office/word/2018/wordml/cex" xmlns:w16cid="http://schemas.microsoft.com/office/word/2016/wordml/cid" xmlns:w16="http://schemas.microsoft.com/office/word/2018/wordml" xmlns:w16du="http://schemas.microsoft.com/office/word/2023/wordml/word16du" xmlns:w16sdtdh="http://schemas.microsoft.com/office/word/2020/wordml/sdtdatahash" xmlns:w16se="http://schemas.microsoft.com/office/word/2015/wordml/symex" xmlns:wpg="http://schemas.microsoft.com/office/word/2010/wordprocessingGroup" xmlns:wpi="http://schemas.microsoft.com/office/word/2010/wordprocessingInk" xmlns:wne="http://schemas.microsoft.com/office/word/2006/wordml" xmlns:wps="http://schemas.microsoft.com/office/word/2010/wordprocessingShape" mc:Ignorable="w14 w15 w16se w16cid w16 w16cex w16sdtdh w16du wp14">
+  <w:footnote w:type="separator" w:id="-1">
+    <w:p>
+      <w:pPr>
+        <w:spacing w:after="0" w:line="240" w:lineRule="auto"/>
+      </w:pPr>
+      <w:r>
+        <w:separator/>
+      </w:r>
+    </w:p>
+  </w:footnote>
+  <w:footnote w:type="continuationSeparator" w:id="0">
+    <w:p>
+      <w:pPr>
+        <w:spacing w:after="0" w:line="240" w:lineRule="auto"/>
+      </w:pPr>
+      <w:r>
+        <w:continuationSeparator/>
+      </w:r>
+    </w:p>
+  </w:footnote>
+</w:footnotes>
 </file>
 
 <file path=word/numbering.xml><?xml version="1.0" encoding="utf-8"?>
@@ -8701,6 +9174,96 @@
     </w:lvl>
   </w:abstractNum>
   <w:abstractNum w:abstractNumId="1" w15:restartNumberingAfterBreak="0">
+    <w:nsid w:val="1D0D3536"/>
+    <w:multiLevelType w:val="hybridMultilevel"/>
+    <w:tmpl w:val="6A78F6EC"/>
+    <w:lvl w:ilvl="0" w:tplc="FFFFFFFF">
+      <w:start w:val="1"/>
+      <w:numFmt w:val="decimal"/>
+      <w:lvlText w:val="%1."/>
+      <w:lvlJc w:val="left"/>
+      <w:pPr>
+        <w:ind w:left="720" w:hanging="360"/>
+      </w:pPr>
+      <w:rPr>
+        <w:rFonts w:hint="default"/>
+        <w:u w:val="none"/>
+      </w:rPr>
+    </w:lvl>
+    <w:lvl w:ilvl="1" w:tplc="FFFFFFFF" w:tentative="1">
+      <w:start w:val="1"/>
+      <w:numFmt w:val="lowerLetter"/>
+      <w:lvlText w:val="%2."/>
+      <w:lvlJc w:val="left"/>
+      <w:pPr>
+        <w:ind w:left="1440" w:hanging="360"/>
+      </w:pPr>
+    </w:lvl>
+    <w:lvl w:ilvl="2" w:tplc="FFFFFFFF" w:tentative="1">
+      <w:start w:val="1"/>
+      <w:numFmt w:val="lowerRoman"/>
+      <w:lvlText w:val="%3."/>
+      <w:lvlJc w:val="right"/>
+      <w:pPr>
+        <w:ind w:left="2160" w:hanging="180"/>
+      </w:pPr>
+    </w:lvl>
+    <w:lvl w:ilvl="3" w:tplc="FFFFFFFF" w:tentative="1">
+      <w:start w:val="1"/>
+      <w:numFmt w:val="decimal"/>
+      <w:lvlText w:val="%4."/>
+      <w:lvlJc w:val="left"/>
+      <w:pPr>
+        <w:ind w:left="2880" w:hanging="360"/>
+      </w:pPr>
+    </w:lvl>
+    <w:lvl w:ilvl="4" w:tplc="FFFFFFFF" w:tentative="1">
+      <w:start w:val="1"/>
+      <w:numFmt w:val="lowerLetter"/>
+      <w:lvlText w:val="%5."/>
+      <w:lvlJc w:val="left"/>
+      <w:pPr>
+        <w:ind w:left="3600" w:hanging="360"/>
+      </w:pPr>
+    </w:lvl>
+    <w:lvl w:ilvl="5" w:tplc="FFFFFFFF" w:tentative="1">
+      <w:start w:val="1"/>
+      <w:numFmt w:val="lowerRoman"/>
+      <w:lvlText w:val="%6."/>
+      <w:lvlJc w:val="right"/>
+      <w:pPr>
+        <w:ind w:left="4320" w:hanging="180"/>
+      </w:pPr>
+    </w:lvl>
+    <w:lvl w:ilvl="6" w:tplc="FFFFFFFF" w:tentative="1">
+      <w:start w:val="1"/>
+      <w:numFmt w:val="decimal"/>
+      <w:lvlText w:val="%7."/>
+      <w:lvlJc w:val="left"/>
+      <w:pPr>
+        <w:ind w:left="5040" w:hanging="360"/>
+      </w:pPr>
+    </w:lvl>
+    <w:lvl w:ilvl="7" w:tplc="FFFFFFFF" w:tentative="1">
+      <w:start w:val="1"/>
+      <w:numFmt w:val="lowerLetter"/>
+      <w:lvlText w:val="%8."/>
+      <w:lvlJc w:val="left"/>
+      <w:pPr>
+        <w:ind w:left="5760" w:hanging="360"/>
+      </w:pPr>
+    </w:lvl>
+    <w:lvl w:ilvl="8" w:tplc="FFFFFFFF" w:tentative="1">
+      <w:start w:val="1"/>
+      <w:numFmt w:val="lowerRoman"/>
+      <w:lvlText w:val="%9."/>
+      <w:lvlJc w:val="right"/>
+      <w:pPr>
+        <w:ind w:left="6480" w:hanging="180"/>
+      </w:pPr>
+    </w:lvl>
+  </w:abstractNum>
+  <w:abstractNum w:abstractNumId="2" w15:restartNumberingAfterBreak="0">
     <w:nsid w:val="2560024C"/>
     <w:multiLevelType w:val="hybridMultilevel"/>
     <w:tmpl w:val="AE90622C"/>
@@ -8912,7 +9475,7 @@
       </w:rPr>
     </w:lvl>
   </w:abstractNum>
-  <w:abstractNum w:abstractNumId="2" w15:restartNumberingAfterBreak="0">
+  <w:abstractNum w:abstractNumId="3" w15:restartNumberingAfterBreak="0">
     <w:nsid w:val="2ADD23DB"/>
     <w:multiLevelType w:val="hybridMultilevel"/>
     <w:tmpl w:val="9B52063E"/>
@@ -9124,7 +9687,96 @@
       </w:rPr>
     </w:lvl>
   </w:abstractNum>
-  <w:abstractNum w:abstractNumId="3" w15:restartNumberingAfterBreak="0">
+  <w:abstractNum w:abstractNumId="4" w15:restartNumberingAfterBreak="0">
+    <w:nsid w:val="37627918"/>
+    <w:multiLevelType w:val="hybridMultilevel"/>
+    <w:tmpl w:val="EDF8D530"/>
+    <w:lvl w:ilvl="0" w:tplc="0415000F">
+      <w:start w:val="2"/>
+      <w:numFmt w:val="decimal"/>
+      <w:lvlText w:val="%1."/>
+      <w:lvlJc w:val="left"/>
+      <w:pPr>
+        <w:ind w:left="720" w:hanging="360"/>
+      </w:pPr>
+      <w:rPr>
+        <w:rFonts w:hint="default"/>
+      </w:rPr>
+    </w:lvl>
+    <w:lvl w:ilvl="1" w:tplc="04150019">
+      <w:start w:val="1"/>
+      <w:numFmt w:val="lowerLetter"/>
+      <w:lvlText w:val="%2."/>
+      <w:lvlJc w:val="left"/>
+      <w:pPr>
+        <w:ind w:left="1440" w:hanging="360"/>
+      </w:pPr>
+    </w:lvl>
+    <w:lvl w:ilvl="2" w:tplc="0415001B">
+      <w:start w:val="1"/>
+      <w:numFmt w:val="lowerRoman"/>
+      <w:lvlText w:val="%3."/>
+      <w:lvlJc w:val="right"/>
+      <w:pPr>
+        <w:ind w:left="2160" w:hanging="180"/>
+      </w:pPr>
+    </w:lvl>
+    <w:lvl w:ilvl="3" w:tplc="0415000F">
+      <w:start w:val="1"/>
+      <w:numFmt w:val="decimal"/>
+      <w:lvlText w:val="%4."/>
+      <w:lvlJc w:val="left"/>
+      <w:pPr>
+        <w:ind w:left="2880" w:hanging="360"/>
+      </w:pPr>
+    </w:lvl>
+    <w:lvl w:ilvl="4" w:tplc="04150019">
+      <w:start w:val="1"/>
+      <w:numFmt w:val="lowerLetter"/>
+      <w:lvlText w:val="%5."/>
+      <w:lvlJc w:val="left"/>
+      <w:pPr>
+        <w:ind w:left="3600" w:hanging="360"/>
+      </w:pPr>
+    </w:lvl>
+    <w:lvl w:ilvl="5" w:tplc="0415001B">
+      <w:start w:val="1"/>
+      <w:numFmt w:val="lowerRoman"/>
+      <w:lvlText w:val="%6."/>
+      <w:lvlJc w:val="right"/>
+      <w:pPr>
+        <w:ind w:left="4320" w:hanging="180"/>
+      </w:pPr>
+    </w:lvl>
+    <w:lvl w:ilvl="6" w:tplc="0415000F" w:tentative="1">
+      <w:start w:val="1"/>
+      <w:numFmt w:val="decimal"/>
+      <w:lvlText w:val="%7."/>
+      <w:lvlJc w:val="left"/>
+      <w:pPr>
+        <w:ind w:left="5040" w:hanging="360"/>
+      </w:pPr>
+    </w:lvl>
+    <w:lvl w:ilvl="7" w:tplc="04150019" w:tentative="1">
+      <w:start w:val="1"/>
+      <w:numFmt w:val="lowerLetter"/>
+      <w:lvlText w:val="%8."/>
+      <w:lvlJc w:val="left"/>
+      <w:pPr>
+        <w:ind w:left="5760" w:hanging="360"/>
+      </w:pPr>
+    </w:lvl>
+    <w:lvl w:ilvl="8" w:tplc="0415001B" w:tentative="1">
+      <w:start w:val="1"/>
+      <w:numFmt w:val="lowerRoman"/>
+      <w:lvlText w:val="%9."/>
+      <w:lvlJc w:val="right"/>
+      <w:pPr>
+        <w:ind w:left="6480" w:hanging="180"/>
+      </w:pPr>
+    </w:lvl>
+  </w:abstractNum>
+  <w:abstractNum w:abstractNumId="5" w15:restartNumberingAfterBreak="0">
     <w:nsid w:val="55585946"/>
     <w:multiLevelType w:val="hybridMultilevel"/>
     <w:tmpl w:val="283E52EE"/>
@@ -9336,7 +9988,7 @@
       </w:rPr>
     </w:lvl>
   </w:abstractNum>
-  <w:abstractNum w:abstractNumId="4" w15:restartNumberingAfterBreak="0">
+  <w:abstractNum w:abstractNumId="6" w15:restartNumberingAfterBreak="0">
     <w:nsid w:val="57203082"/>
     <w:multiLevelType w:val="hybridMultilevel"/>
     <w:tmpl w:val="538A360E"/>
@@ -9548,7 +10200,7 @@
       </w:rPr>
     </w:lvl>
   </w:abstractNum>
-  <w:abstractNum w:abstractNumId="5" w15:restartNumberingAfterBreak="0">
+  <w:abstractNum w:abstractNumId="7" w15:restartNumberingAfterBreak="0">
     <w:nsid w:val="5993319C"/>
     <w:multiLevelType w:val="hybridMultilevel"/>
     <w:tmpl w:val="B84E0136"/>
@@ -9760,7 +10412,96 @@
       </w:rPr>
     </w:lvl>
   </w:abstractNum>
-  <w:abstractNum w:abstractNumId="6" w15:restartNumberingAfterBreak="0">
+  <w:abstractNum w:abstractNumId="8" w15:restartNumberingAfterBreak="0">
+    <w:nsid w:val="60F90C64"/>
+    <w:multiLevelType w:val="hybridMultilevel"/>
+    <w:tmpl w:val="EDF8D530"/>
+    <w:lvl w:ilvl="0" w:tplc="FFFFFFFF">
+      <w:start w:val="2"/>
+      <w:numFmt w:val="decimal"/>
+      <w:lvlText w:val="%1."/>
+      <w:lvlJc w:val="left"/>
+      <w:pPr>
+        <w:ind w:left="720" w:hanging="360"/>
+      </w:pPr>
+      <w:rPr>
+        <w:rFonts w:hint="default"/>
+      </w:rPr>
+    </w:lvl>
+    <w:lvl w:ilvl="1" w:tplc="FFFFFFFF">
+      <w:start w:val="1"/>
+      <w:numFmt w:val="lowerLetter"/>
+      <w:lvlText w:val="%2."/>
+      <w:lvlJc w:val="left"/>
+      <w:pPr>
+        <w:ind w:left="1440" w:hanging="360"/>
+      </w:pPr>
+    </w:lvl>
+    <w:lvl w:ilvl="2" w:tplc="FFFFFFFF">
+      <w:start w:val="1"/>
+      <w:numFmt w:val="lowerRoman"/>
+      <w:lvlText w:val="%3."/>
+      <w:lvlJc w:val="right"/>
+      <w:pPr>
+        <w:ind w:left="2160" w:hanging="180"/>
+      </w:pPr>
+    </w:lvl>
+    <w:lvl w:ilvl="3" w:tplc="FFFFFFFF">
+      <w:start w:val="1"/>
+      <w:numFmt w:val="decimal"/>
+      <w:lvlText w:val="%4."/>
+      <w:lvlJc w:val="left"/>
+      <w:pPr>
+        <w:ind w:left="2880" w:hanging="360"/>
+      </w:pPr>
+    </w:lvl>
+    <w:lvl w:ilvl="4" w:tplc="FFFFFFFF">
+      <w:start w:val="1"/>
+      <w:numFmt w:val="lowerLetter"/>
+      <w:lvlText w:val="%5."/>
+      <w:lvlJc w:val="left"/>
+      <w:pPr>
+        <w:ind w:left="3600" w:hanging="360"/>
+      </w:pPr>
+    </w:lvl>
+    <w:lvl w:ilvl="5" w:tplc="FFFFFFFF">
+      <w:start w:val="1"/>
+      <w:numFmt w:val="lowerRoman"/>
+      <w:lvlText w:val="%6."/>
+      <w:lvlJc w:val="right"/>
+      <w:pPr>
+        <w:ind w:left="4320" w:hanging="180"/>
+      </w:pPr>
+    </w:lvl>
+    <w:lvl w:ilvl="6" w:tplc="FFFFFFFF" w:tentative="1">
+      <w:start w:val="1"/>
+      <w:numFmt w:val="decimal"/>
+      <w:lvlText w:val="%7."/>
+      <w:lvlJc w:val="left"/>
+      <w:pPr>
+        <w:ind w:left="5040" w:hanging="360"/>
+      </w:pPr>
+    </w:lvl>
+    <w:lvl w:ilvl="7" w:tplc="FFFFFFFF" w:tentative="1">
+      <w:start w:val="1"/>
+      <w:numFmt w:val="lowerLetter"/>
+      <w:lvlText w:val="%8."/>
+      <w:lvlJc w:val="left"/>
+      <w:pPr>
+        <w:ind w:left="5760" w:hanging="360"/>
+      </w:pPr>
+    </w:lvl>
+    <w:lvl w:ilvl="8" w:tplc="FFFFFFFF" w:tentative="1">
+      <w:start w:val="1"/>
+      <w:numFmt w:val="lowerRoman"/>
+      <w:lvlText w:val="%9."/>
+      <w:lvlJc w:val="right"/>
+      <w:pPr>
+        <w:ind w:left="6480" w:hanging="180"/>
+      </w:pPr>
+    </w:lvl>
+  </w:abstractNum>
+  <w:abstractNum w:abstractNumId="9" w15:restartNumberingAfterBreak="0">
     <w:nsid w:val="618A44FA"/>
     <w:multiLevelType w:val="hybridMultilevel"/>
     <w:tmpl w:val="6A78F6EC"/>
@@ -9850,7 +10591,7 @@
       </w:pPr>
     </w:lvl>
   </w:abstractNum>
-  <w:abstractNum w:abstractNumId="7" w15:restartNumberingAfterBreak="0">
+  <w:abstractNum w:abstractNumId="10" w15:restartNumberingAfterBreak="0">
     <w:nsid w:val="62CB4997"/>
     <w:multiLevelType w:val="hybridMultilevel"/>
     <w:tmpl w:val="CADAAE10"/>
@@ -9963,7 +10704,7 @@
       </w:rPr>
     </w:lvl>
   </w:abstractNum>
-  <w:abstractNum w:abstractNumId="8" w15:restartNumberingAfterBreak="0">
+  <w:abstractNum w:abstractNumId="11" w15:restartNumberingAfterBreak="0">
     <w:nsid w:val="6BA86A7A"/>
     <w:multiLevelType w:val="hybridMultilevel"/>
     <w:tmpl w:val="3F782902"/>
@@ -10176,31 +10917,40 @@
     </w:lvl>
   </w:abstractNum>
   <w:num w:numId="1" w16cid:durableId="1129325238">
-    <w:abstractNumId w:val="8"/>
+    <w:abstractNumId w:val="11"/>
   </w:num>
   <w:num w:numId="2" w16cid:durableId="594560911">
+    <w:abstractNumId w:val="7"/>
+  </w:num>
+  <w:num w:numId="3" w16cid:durableId="1511483080">
+    <w:abstractNumId w:val="2"/>
+  </w:num>
+  <w:num w:numId="4" w16cid:durableId="1383167515">
+    <w:abstractNumId w:val="3"/>
+  </w:num>
+  <w:num w:numId="5" w16cid:durableId="826632499">
+    <w:abstractNumId w:val="6"/>
+  </w:num>
+  <w:num w:numId="6" w16cid:durableId="1253511277">
     <w:abstractNumId w:val="5"/>
   </w:num>
-  <w:num w:numId="3" w16cid:durableId="1511483080">
-    <w:abstractNumId w:val="1"/>
-  </w:num>
-  <w:num w:numId="4" w16cid:durableId="1383167515">
-    <w:abstractNumId w:val="2"/>
-  </w:num>
-  <w:num w:numId="5" w16cid:durableId="826632499">
-    <w:abstractNumId w:val="4"/>
-  </w:num>
-  <w:num w:numId="6" w16cid:durableId="1253511277">
-    <w:abstractNumId w:val="3"/>
-  </w:num>
   <w:num w:numId="7" w16cid:durableId="1259827295">
-    <w:abstractNumId w:val="7"/>
+    <w:abstractNumId w:val="10"/>
   </w:num>
   <w:num w:numId="8" w16cid:durableId="1616402918">
     <w:abstractNumId w:val="0"/>
   </w:num>
   <w:num w:numId="9" w16cid:durableId="650252226">
-    <w:abstractNumId w:val="6"/>
+    <w:abstractNumId w:val="9"/>
+  </w:num>
+  <w:num w:numId="10" w16cid:durableId="536166842">
+    <w:abstractNumId w:val="1"/>
+  </w:num>
+  <w:num w:numId="11" w16cid:durableId="1754669003">
+    <w:abstractNumId w:val="4"/>
+  </w:num>
+  <w:num w:numId="12" w16cid:durableId="418526291">
+    <w:abstractNumId w:val="8"/>
   </w:num>
 </w:numbering>
 </file>
@@ -10712,6 +11462,84 @@
       <w:contextualSpacing/>
     </w:pPr>
   </w:style>
+  <w:style w:type="table" w:styleId="Tabela-Siatka">
+    <w:name w:val="Table Grid"/>
+    <w:basedOn w:val="Standardowy"/>
+    <w:uiPriority w:val="39"/>
+    <w:rsid w:val="00466728"/>
+    <w:pPr>
+      <w:spacing w:after="0" w:line="240" w:lineRule="auto"/>
+    </w:pPr>
+    <w:tblPr>
+      <w:tblBorders>
+        <w:top w:val="single" w:sz="4" w:space="0" w:color="auto"/>
+        <w:left w:val="single" w:sz="4" w:space="0" w:color="auto"/>
+        <w:bottom w:val="single" w:sz="4" w:space="0" w:color="auto"/>
+        <w:right w:val="single" w:sz="4" w:space="0" w:color="auto"/>
+        <w:insideH w:val="single" w:sz="4" w:space="0" w:color="auto"/>
+        <w:insideV w:val="single" w:sz="4" w:space="0" w:color="auto"/>
+      </w:tblBorders>
+    </w:tblPr>
+  </w:style>
+  <w:style w:type="paragraph" w:styleId="Stopka">
+    <w:name w:val="footer"/>
+    <w:basedOn w:val="Normalny"/>
+    <w:link w:val="StopkaZnak"/>
+    <w:uiPriority w:val="99"/>
+    <w:unhideWhenUsed/>
+    <w:rsid w:val="00D9663D"/>
+    <w:pPr>
+      <w:tabs>
+        <w:tab w:val="center" w:pos="4536"/>
+        <w:tab w:val="right" w:pos="9072"/>
+      </w:tabs>
+      <w:spacing w:after="0" w:line="240" w:lineRule="auto"/>
+    </w:pPr>
+  </w:style>
+  <w:style w:type="character" w:customStyle="1" w:styleId="StopkaZnak">
+    <w:name w:val="Stopka Znak"/>
+    <w:basedOn w:val="Domylnaczcionkaakapitu"/>
+    <w:link w:val="Stopka"/>
+    <w:uiPriority w:val="99"/>
+    <w:rsid w:val="00D9663D"/>
+    <w:rPr>
+      <w:rFonts w:ascii="Calibri" w:eastAsia="Calibri" w:hAnsi="Calibri" w:cs="Times New Roman"/>
+      <w:color w:val="000000"/>
+      <w:sz w:val="22"/>
+      <w:lang w:val="en" w:eastAsia="en"/>
+    </w:rPr>
+  </w:style>
+  <w:style w:type="character" w:styleId="Numerstrony">
+    <w:name w:val="page number"/>
+    <w:basedOn w:val="Domylnaczcionkaakapitu"/>
+    <w:uiPriority w:val="99"/>
+    <w:semiHidden/>
+    <w:unhideWhenUsed/>
+    <w:rsid w:val="00D9663D"/>
+  </w:style>
+  <w:style w:type="character" w:styleId="Hipercze">
+    <w:name w:val="Hyperlink"/>
+    <w:basedOn w:val="Domylnaczcionkaakapitu"/>
+    <w:uiPriority w:val="99"/>
+    <w:unhideWhenUsed/>
+    <w:rsid w:val="00D9663D"/>
+    <w:rPr>
+      <w:color w:val="467886" w:themeColor="hyperlink"/>
+      <w:u w:val="single"/>
+    </w:rPr>
+  </w:style>
+  <w:style w:type="character" w:styleId="Nierozpoznanawzmianka">
+    <w:name w:val="Unresolved Mention"/>
+    <w:basedOn w:val="Domylnaczcionkaakapitu"/>
+    <w:uiPriority w:val="99"/>
+    <w:semiHidden/>
+    <w:unhideWhenUsed/>
+    <w:rsid w:val="00D9663D"/>
+    <w:rPr>
+      <w:color w:val="605E5C"/>
+      <w:shd w:val="clear" w:color="auto" w:fill="E1DFDD"/>
+    </w:rPr>
+  </w:style>
 </w:styles>
 </file>
 
@@ -11008,4 +11836,16 @@
     </a:ext>
   </a:extLst>
 </a:theme>
+</file>
+
+<file path=customXml/item1.xml><?xml version="1.0" encoding="utf-8"?>
+<b:Sources xmlns:b="http://schemas.openxmlformats.org/officeDocument/2006/bibliography" xmlns="http://schemas.openxmlformats.org/officeDocument/2006/bibliography" SelectedStyle="/APASixthEditionOfficeOnline.xsl" StyleName="APA" Version="6"/>
+</file>
+
+<file path=customXml/itemProps1.xml><?xml version="1.0" encoding="utf-8"?>
+<ds:datastoreItem xmlns:ds="http://schemas.openxmlformats.org/officeDocument/2006/customXml" ds:itemID="{50C38521-E431-C04D-8F26-C55C1B8FC4EA}">
+  <ds:schemaRefs>
+    <ds:schemaRef ds:uri="http://schemas.openxmlformats.org/officeDocument/2006/bibliography"/>
+  </ds:schemaRefs>
+</ds:datastoreItem>
 </file>
</xml_diff>